<commit_message>
ajout de la description du problème
</commit_message>
<xml_diff>
--- a/tp2/tp2_equipe12.docx
+++ b/tp2/tp2_equipe12.docx
@@ -101,8 +101,16 @@
         <w:rPr>
           <w:lang w:val="fr-CA"/>
         </w:rPr>
-        <w:t>Clément Spies</w:t>
-      </w:r>
+        <w:t xml:space="preserve">Clément </w:t>
+      </w:r>
+      <w:proofErr w:type="spellStart"/>
+      <w:r>
+        <w:rPr>
+          <w:lang w:val="fr-CA"/>
+        </w:rPr>
+        <w:t>Spies</w:t>
+      </w:r>
+      <w:proofErr w:type="spellEnd"/>
       <w:r>
         <w:rPr>
           <w:lang w:val="fr-CA"/>
@@ -404,8 +412,16 @@
         <w:rPr>
           <w:lang w:val="fr-CA"/>
         </w:rPr>
-        <w:t>Laurence Capus</w:t>
-      </w:r>
+        <w:t xml:space="preserve">Laurence </w:t>
+      </w:r>
+      <w:proofErr w:type="spellStart"/>
+      <w:r>
+        <w:rPr>
+          <w:lang w:val="fr-CA"/>
+        </w:rPr>
+        <w:t>Capus</w:t>
+      </w:r>
+      <w:proofErr w:type="spellEnd"/>
     </w:p>
     <w:p>
       <w:pPr>
@@ -871,12 +887,14 @@
         </w:rPr>
         <w:t xml:space="preserve">Chaque joueur possède vingt-et-un jetons d’une couleur différente. Ces couleurs sont en général </w:t>
       </w:r>
+      <w:proofErr w:type="gramStart"/>
       <w:r>
         <w:rPr>
           <w:lang w:val="fr-CA"/>
         </w:rPr>
         <w:t>jaune</w:t>
       </w:r>
+      <w:proofErr w:type="gramEnd"/>
       <w:r>
         <w:rPr>
           <w:lang w:val="fr-CA"/>
@@ -1127,7 +1145,61 @@
         <w:rPr>
           <w:lang w:val="fr-CA"/>
         </w:rPr>
-        <w:t>grilles 6x7 possédant des cases vides, des cases avec des jetons rouges et des cases avec des jetons jaunes.</w:t>
+        <w:t xml:space="preserve">grilles </w:t>
+      </w:r>
+      <w:r>
+        <w:rPr>
+          <w:lang w:val="fr-CA"/>
+        </w:rPr>
+        <w:t xml:space="preserve">m </w:t>
+      </w:r>
+      <w:r>
+        <w:rPr>
+          <w:lang w:val="fr-CA"/>
+        </w:rPr>
+        <w:t>x</w:t>
+      </w:r>
+      <w:r>
+        <w:rPr>
+          <w:lang w:val="fr-CA"/>
+        </w:rPr>
+        <w:t xml:space="preserve"> n</w:t>
+      </w:r>
+      <w:r>
+        <w:rPr>
+          <w:lang w:val="fr-CA"/>
+        </w:rPr>
+        <w:t>, possédant des cases vides, des cases avec des jetons rouges et d</w:t>
+      </w:r>
+      <w:r>
+        <w:rPr>
+          <w:lang w:val="fr-CA"/>
+        </w:rPr>
+        <w:t>es cases avec des jetons jaunes. Dans le jeu original, m = 6 et n = 7.</w:t>
+      </w:r>
+      <w:r>
+        <w:rPr>
+          <w:lang w:val="fr-CA"/>
+        </w:rPr>
+        <w:t xml:space="preserve"> Cela signi</w:t>
+      </w:r>
+      <w:r>
+        <w:rPr>
+          <w:lang w:val="fr-CA"/>
+        </w:rPr>
+        <w:t>fie donc que chaque état est l’ajout d’un jeton</w:t>
+      </w:r>
+      <w:r>
+        <w:rPr>
+          <w:lang w:val="fr-CA"/>
+        </w:rPr>
+        <w:t xml:space="preserve"> potentiel</w:t>
+      </w:r>
+      <w:r>
+        <w:rPr>
+          <w:lang w:val="fr-CA"/>
+        </w:rPr>
+        <w:t xml:space="preserve"> et chaque nœud des profondeurs est un tour.</w:t>
       </w:r>
     </w:p>
     <w:p>
@@ -1147,7 +1219,7 @@
         <w:rPr>
           <w:lang w:val="fr-CA"/>
         </w:rPr>
-        <w:t>ajouter encore.</w:t>
+        <w:t>ajouter encore, car le jeu n’est pas encore commencé.</w:t>
       </w:r>
       <w:r>
         <w:rPr>
@@ -1161,6 +1233,12 @@
         </w:rPr>
         <w:t>L’état final est la grille possédant une connexion de quatre jetons ou une grille pleine de jetons.</w:t>
       </w:r>
+      <w:r>
+        <w:rPr>
+          <w:lang w:val="fr-CA"/>
+        </w:rPr>
+        <w:t xml:space="preserve"> La partie est donc terminée puisqu’il y a un gagnant ou la partie est nulle.</w:t>
+      </w:r>
     </w:p>
     <w:p>
       <w:pPr>
@@ -1173,7 +1251,220 @@
         <w:rPr>
           <w:lang w:val="fr-CA"/>
         </w:rPr>
-        <w:t>Les mouvements autorisés sont Ci qui signifie qu’on ajoute un jeton dans la colonne i. Il y a donc 7 mouvements autorisés par état. Il est possible d’en avoir moins s’il y a des colonnes pleines.</w:t>
+        <w:t xml:space="preserve">Les mouvements autorisés sont Ci qui signifie qu’on ajoute un jeton dans la colonne i. Il y a donc </w:t>
+      </w:r>
+      <w:r>
+        <w:rPr>
+          <w:lang w:val="fr-CA"/>
+        </w:rPr>
+        <w:t>n</w:t>
+      </w:r>
+      <w:r>
+        <w:rPr>
+          <w:lang w:val="fr-CA"/>
+        </w:rPr>
+        <w:t xml:space="preserve"> mouvements autorisés par état. Il est possible d’en avoir moins s’il y a des colonnes pleines.</w:t>
+      </w:r>
+    </w:p>
+    <w:p>
+      <w:pPr>
+        <w:ind w:firstLine="720"/>
+        <w:rPr>
+          <w:lang w:val="fr-CA"/>
+        </w:rPr>
+      </w:pPr>
+      <w:r>
+        <w:rPr>
+          <w:lang w:val="fr-CA"/>
+        </w:rPr>
+        <w:t>Par exemple, voici l’espace d’</w:t>
+      </w:r>
+      <w:r>
+        <w:rPr>
+          <w:lang w:val="fr-CA"/>
+        </w:rPr>
+        <w:t xml:space="preserve">état pour une profondeur </w:t>
+      </w:r>
+      <w:r>
+        <w:rPr>
+          <w:lang w:val="fr-CA"/>
+        </w:rPr>
+        <w:t>de 3 avec une grille 3x3</w:t>
+      </w:r>
+      <w:r>
+        <w:rPr>
+          <w:rStyle w:val="Appelnotedebasdep"/>
+          <w:lang w:val="fr-CA"/>
+        </w:rPr>
+        <w:footnoteReference w:id="3"/>
+      </w:r>
+      <w:r>
+        <w:rPr>
+          <w:lang w:val="fr-CA"/>
+        </w:rPr>
+        <w:t> :</w:t>
+      </w:r>
+    </w:p>
+    <w:p>
+      <w:pPr>
+        <w:ind w:left="720" w:firstLine="720"/>
+        <w:rPr>
+          <w:lang w:val="fr-CA"/>
+        </w:rPr>
+      </w:pPr>
+      <w:r>
+        <w:rPr>
+          <w:noProof/>
+          <w:lang w:val="fr-CA" w:eastAsia="fr-CA"/>
+        </w:rPr>
+        <w:drawing>
+          <wp:inline distT="0" distB="0" distL="0" distR="0">
+            <wp:extent cx="2752725" cy="2009489"/>
+            <wp:effectExtent l="0" t="0" r="0" b="0"/>
+            <wp:docPr id="1" name="Image 1" descr="Small tree"/>
+            <wp:cNvGraphicFramePr>
+              <a:graphicFrameLocks xmlns:a="http://schemas.openxmlformats.org/drawingml/2006/main" noChangeAspect="1"/>
+            </wp:cNvGraphicFramePr>
+            <a:graphic xmlns:a="http://schemas.openxmlformats.org/drawingml/2006/main">
+              <a:graphicData uri="http://schemas.openxmlformats.org/drawingml/2006/picture">
+                <pic:pic xmlns:pic="http://schemas.openxmlformats.org/drawingml/2006/picture">
+                  <pic:nvPicPr>
+                    <pic:cNvPr id="0" name="Picture 1" descr="Small tree"/>
+                    <pic:cNvPicPr>
+                      <a:picLocks noChangeAspect="1" noChangeArrowheads="1"/>
+                    </pic:cNvPicPr>
+                  </pic:nvPicPr>
+                  <pic:blipFill>
+                    <a:blip r:embed="rId12" cstate="print">
+                      <a:extLst>
+                        <a:ext uri="{28A0092B-C50C-407E-A947-70E740481C1C}">
+                          <a14:useLocalDpi xmlns:a14="http://schemas.microsoft.com/office/drawing/2010/main" val="0"/>
+                        </a:ext>
+                      </a:extLst>
+                    </a:blip>
+                    <a:srcRect/>
+                    <a:stretch>
+                      <a:fillRect/>
+                    </a:stretch>
+                  </pic:blipFill>
+                  <pic:spPr bwMode="auto">
+                    <a:xfrm>
+                      <a:off x="0" y="0"/>
+                      <a:ext cx="2806718" cy="2048904"/>
+                    </a:xfrm>
+                    <a:prstGeom prst="rect">
+                      <a:avLst/>
+                    </a:prstGeom>
+                    <a:noFill/>
+                    <a:ln>
+                      <a:noFill/>
+                    </a:ln>
+                  </pic:spPr>
+                </pic:pic>
+              </a:graphicData>
+            </a:graphic>
+          </wp:inline>
+        </w:drawing>
+      </w:r>
+    </w:p>
+    <w:p>
+      <w:pPr>
+        <w:ind w:left="720"/>
+        <w:rPr>
+          <w:lang w:val="fr-CA"/>
+        </w:rPr>
+      </w:pPr>
+      <w:r>
+        <w:rPr>
+          <w:lang w:val="fr-CA"/>
+        </w:rPr>
+        <w:t xml:space="preserve">L’état initial est la racine de </w:t>
+      </w:r>
+      <w:r>
+        <w:rPr>
+          <w:lang w:val="fr-CA"/>
+        </w:rPr>
+        <w:t xml:space="preserve">cet </w:t>
+      </w:r>
+      <w:r>
+        <w:rPr>
+          <w:lang w:val="fr-CA"/>
+        </w:rPr>
+        <w:t>arbre</w:t>
+      </w:r>
+      <w:r>
+        <w:rPr>
+          <w:lang w:val="fr-CA"/>
+        </w:rPr>
+        <w:t xml:space="preserve">. </w:t>
+      </w:r>
+      <w:r>
+        <w:rPr>
+          <w:lang w:val="fr-CA"/>
+        </w:rPr>
+        <w:t>Voici un état final potentiel :</w:t>
+      </w:r>
+    </w:p>
+    <w:p>
+      <w:pPr>
+        <w:ind w:left="1440"/>
+        <w:rPr>
+          <w:lang w:val="fr-CA"/>
+        </w:rPr>
+      </w:pPr>
+      <w:r>
+        <w:rPr>
+          <w:noProof/>
+          <w:lang w:val="fr-CA" w:eastAsia="fr-CA"/>
+        </w:rPr>
+        <w:drawing>
+          <wp:inline distT="0" distB="0" distL="0" distR="0">
+            <wp:extent cx="2743200" cy="2259107"/>
+            <wp:effectExtent l="0" t="0" r="0" b="8255"/>
+            <wp:docPr id="3" name="Image 3" descr="http://cdn.appcrawlr.com/imageService/aHR0cHM6Ly9saDMuZ2dwaHQuY29tL0stNzNUVnY3Y3BsOHhoazZGR2xWdVltR1ZuTkdxQ0ZBX1otRUZPMl9yY0paYXVVYUxnSUNqcm40OEhxLTJvZ2xXSnc9aDY0MA?w=340&amp;h=280"/>
+            <wp:cNvGraphicFramePr>
+              <a:graphicFrameLocks xmlns:a="http://schemas.openxmlformats.org/drawingml/2006/main" noChangeAspect="1"/>
+            </wp:cNvGraphicFramePr>
+            <a:graphic xmlns:a="http://schemas.openxmlformats.org/drawingml/2006/main">
+              <a:graphicData uri="http://schemas.openxmlformats.org/drawingml/2006/picture">
+                <pic:pic xmlns:pic="http://schemas.openxmlformats.org/drawingml/2006/picture">
+                  <pic:nvPicPr>
+                    <pic:cNvPr id="0" name="Picture 5" descr="http://cdn.appcrawlr.com/imageService/aHR0cHM6Ly9saDMuZ2dwaHQuY29tL0stNzNUVnY3Y3BsOHhoazZGR2xWdVltR1ZuTkdxQ0ZBX1otRUZPMl9yY0paYXVVYUxnSUNqcm40OEhxLTJvZ2xXSnc9aDY0MA?w=340&amp;h=280"/>
+                    <pic:cNvPicPr>
+                      <a:picLocks noChangeAspect="1" noChangeArrowheads="1"/>
+                    </pic:cNvPicPr>
+                  </pic:nvPicPr>
+                  <pic:blipFill>
+                    <a:blip r:embed="rId13">
+                      <a:extLst>
+                        <a:ext uri="{28A0092B-C50C-407E-A947-70E740481C1C}">
+                          <a14:useLocalDpi xmlns:a14="http://schemas.microsoft.com/office/drawing/2010/main" val="0"/>
+                        </a:ext>
+                      </a:extLst>
+                    </a:blip>
+                    <a:srcRect/>
+                    <a:stretch>
+                      <a:fillRect/>
+                    </a:stretch>
+                  </pic:blipFill>
+                  <pic:spPr bwMode="auto">
+                    <a:xfrm>
+                      <a:off x="0" y="0"/>
+                      <a:ext cx="2803759" cy="2308979"/>
+                    </a:xfrm>
+                    <a:prstGeom prst="rect">
+                      <a:avLst/>
+                    </a:prstGeom>
+                    <a:noFill/>
+                    <a:ln>
+                      <a:noFill/>
+                    </a:ln>
+                  </pic:spPr>
+                </pic:pic>
+              </a:graphicData>
+            </a:graphic>
+          </wp:inline>
+        </w:drawing>
       </w:r>
       <w:bookmarkStart w:id="0" w:name="_GoBack"/>
       <w:bookmarkEnd w:id="0"/>
@@ -1189,6 +1480,7 @@
         <w:rPr>
           <w:lang w:val="fr-CA"/>
         </w:rPr>
+        <w:lastRenderedPageBreak/>
         <w:t xml:space="preserve">Description de </w:t>
       </w:r>
       <w:r>
@@ -1239,7 +1531,7 @@
         </w:rPr>
         <w:t xml:space="preserve">Wikipédia. [En ligne]. </w:t>
       </w:r>
-      <w:hyperlink r:id="rId12" w:history="1">
+      <w:hyperlink r:id="rId14" w:history="1">
         <w:r>
           <w:rPr>
             <w:rStyle w:val="Lienhypertexte"/>
@@ -1261,12 +1553,14 @@
           <w:lang w:val="fr-CA"/>
         </w:rPr>
       </w:pPr>
+      <w:proofErr w:type="spellStart"/>
       <w:r>
         <w:rPr>
           <w:lang w:val="fr-CA"/>
         </w:rPr>
         <w:t>Roadtolarissa</w:t>
       </w:r>
+      <w:proofErr w:type="spellEnd"/>
       <w:r>
         <w:rPr>
           <w:lang w:val="fr-CA"/>
@@ -1279,7 +1573,7 @@
         </w:rPr>
         <w:t xml:space="preserve"> </w:t>
       </w:r>
-      <w:hyperlink r:id="rId13" w:history="1">
+      <w:hyperlink r:id="rId15" w:history="1">
         <w:r>
           <w:rPr>
             <w:rStyle w:val="Lienhypertexte"/>
@@ -1314,7 +1608,7 @@
       </w:r>
     </w:p>
     <w:sectPr>
-      <w:footerReference w:type="default" r:id="rId14"/>
+      <w:footerReference w:type="default" r:id="rId16"/>
       <w:pgSz w:w="12240" w:h="15840"/>
       <w:pgMar w:top="1440" w:right="1440" w:bottom="1440" w:left="1440" w:header="720" w:footer="720" w:gutter="0"/>
       <w:pgNumType w:start="0"/>
@@ -1385,7 +1679,7 @@
           <w:rPr>
             <w:noProof/>
           </w:rPr>
-          <w:t>3</w:t>
+          <w:t>2</w:t>
         </w:r>
         <w:r>
           <w:rPr>
@@ -1513,12 +1807,14 @@
         </w:rPr>
         <w:t xml:space="preserve"> </w:t>
       </w:r>
+      <w:proofErr w:type="spellStart"/>
       <w:r>
         <w:rPr>
           <w:lang w:val="fr-CA"/>
         </w:rPr>
         <w:t>Roadtolarissa</w:t>
       </w:r>
+      <w:proofErr w:type="spellEnd"/>
       <w:r>
         <w:rPr>
           <w:lang w:val="fr-CA"/>
@@ -1538,6 +1834,75 @@
             <w:lang w:val="fr-CA"/>
           </w:rPr>
           <w:t>http://roadtolarissa.com/connect-4-ai-how-it-works/</w:t>
+        </w:r>
+      </w:hyperlink>
+      <w:r>
+        <w:rPr>
+          <w:lang w:val="fr-CA"/>
+        </w:rPr>
+        <w:t xml:space="preserve"> </w:t>
+      </w:r>
+      <w:r>
+        <w:rPr>
+          <w:lang w:val="fr-CA"/>
+        </w:rPr>
+        <w:t xml:space="preserve">(Page consultée le </w:t>
+      </w:r>
+      <w:r>
+        <w:rPr>
+          <w:lang w:val="fr-CA"/>
+        </w:rPr>
+        <w:t>27</w:t>
+      </w:r>
+      <w:r>
+        <w:rPr>
+          <w:lang w:val="fr-CA"/>
+        </w:rPr>
+        <w:t xml:space="preserve"> février 2016)</w:t>
+      </w:r>
+    </w:p>
+  </w:footnote>
+  <w:footnote w:id="3">
+    <w:p>
+      <w:pPr>
+        <w:pStyle w:val="Notedebasdepage"/>
+        <w:rPr>
+          <w:lang w:val="fr-CA"/>
+        </w:rPr>
+      </w:pPr>
+      <w:r>
+        <w:rPr>
+          <w:rStyle w:val="Appelnotedebasdep"/>
+        </w:rPr>
+        <w:footnoteRef/>
+      </w:r>
+      <w:r>
+        <w:rPr>
+          <w:lang w:val="fr-CA"/>
+        </w:rPr>
+        <w:t xml:space="preserve"> </w:t>
+      </w:r>
+      <w:proofErr w:type="spellStart"/>
+      <w:r>
+        <w:rPr>
+          <w:lang w:val="fr-CA"/>
+        </w:rPr>
+        <w:t>RMarcus</w:t>
+      </w:r>
+      <w:proofErr w:type="spellEnd"/>
+      <w:r>
+        <w:rPr>
+          <w:lang w:val="fr-CA"/>
+        </w:rPr>
+        <w:t xml:space="preserve">. [En ligne]. </w:t>
+      </w:r>
+      <w:hyperlink r:id="rId3" w:history="1">
+        <w:r>
+          <w:rPr>
+            <w:rStyle w:val="Lienhypertexte"/>
+            <w:lang w:val="fr-CA"/>
+          </w:rPr>
+          <w:t>https://rmarcus.info/blog/2014/12/23/connect4.html</w:t>
         </w:r>
       </w:hyperlink>
       <w:r>
@@ -2563,7 +2928,7 @@
 </file>
 
 <file path=customXml/itemProps1.xml><?xml version="1.0" encoding="utf-8"?>
-<ds:datastoreItem xmlns:ds="http://schemas.openxmlformats.org/officeDocument/2006/customXml" ds:itemID="{9DE477FD-ECFB-48CF-9657-C77B2E093F1A}">
+<ds:datastoreItem xmlns:ds="http://schemas.openxmlformats.org/officeDocument/2006/customXml" ds:itemID="{05EFA412-F3FB-4E49-9CCB-B2115F7E1EA5}">
   <ds:schemaRefs>
     <ds:schemaRef ds:uri="http://schemas.openxmlformats.org/officeDocument/2006/bibliography"/>
   </ds:schemaRefs>

</xml_diff>

<commit_message>
fin de la partie 2
</commit_message>
<xml_diff>
--- a/tp2/tp2_equipe12.docx
+++ b/tp2/tp2_equipe12.docx
@@ -654,14 +654,6 @@
         </w:rPr>
         <w:t xml:space="preserve"> de quatre jetons dans une grille de sept colonnes et de 6 rangées.</w:t>
       </w:r>
-    </w:p>
-    <w:p>
-      <w:pPr>
-        <w:jc w:val="both"/>
-        <w:rPr>
-          <w:lang w:val="fr-CA"/>
-        </w:rPr>
-      </w:pPr>
     </w:p>
     <w:p>
       <w:pPr>
@@ -1139,7 +1131,19 @@
         <w:rPr>
           <w:lang w:val="fr-CA"/>
         </w:rPr>
-        <w:t xml:space="preserve">L’espace d’états de ce problème est décrit par l’ensemble des </w:t>
+        <w:t xml:space="preserve">L’espace d’états de ce problème est </w:t>
+      </w:r>
+      <w:r>
+        <w:rPr>
+          <w:lang w:val="fr-CA"/>
+        </w:rPr>
+        <w:t>décrit</w:t>
+      </w:r>
+      <w:r>
+        <w:rPr>
+          <w:lang w:val="fr-CA"/>
+        </w:rPr>
+        <w:t xml:space="preserve"> par l’ensemble des </w:t>
       </w:r>
       <w:r>
         <w:rPr>
@@ -1238,6 +1242,20 @@
           <w:lang w:val="fr-CA"/>
         </w:rPr>
         <w:t xml:space="preserve"> La partie est donc terminée puisqu’il y a un gagnant ou la partie est nulle.</w:t>
+      </w:r>
+    </w:p>
+    <w:p>
+      <w:pPr>
+        <w:ind w:firstLine="720"/>
+        <w:rPr>
+          <w:lang w:val="fr-CA"/>
+        </w:rPr>
+      </w:pPr>
+      <w:r>
+        <w:rPr>
+          <w:lang w:val="fr-CA"/>
+        </w:rPr>
+        <w:t>L’état initial peut aussi être rempli avec des jetons si on refait le calcul en plein milieu de la partie. L’état final peut aussi être un jeu non terminé si on limite la profondeur de l’espace d’état.</w:t>
       </w:r>
     </w:p>
     <w:p>
@@ -1319,8 +1337,8 @@
         </w:rPr>
         <w:drawing>
           <wp:inline distT="0" distB="0" distL="0" distR="0">
-            <wp:extent cx="2752725" cy="2009489"/>
-            <wp:effectExtent l="0" t="0" r="0" b="0"/>
+            <wp:extent cx="2971800" cy="2169414"/>
+            <wp:effectExtent l="0" t="0" r="0" b="2540"/>
             <wp:docPr id="1" name="Image 1" descr="Small tree"/>
             <wp:cNvGraphicFramePr>
               <a:graphicFrameLocks xmlns:a="http://schemas.openxmlformats.org/drawingml/2006/main" noChangeAspect="1"/>
@@ -1335,7 +1353,7 @@
                     </pic:cNvPicPr>
                   </pic:nvPicPr>
                   <pic:blipFill>
-                    <a:blip r:embed="rId12" cstate="print">
+                    <a:blip r:embed="rId12">
                       <a:extLst>
                         <a:ext uri="{28A0092B-C50C-407E-A947-70E740481C1C}">
                           <a14:useLocalDpi xmlns:a14="http://schemas.microsoft.com/office/drawing/2010/main" val="0"/>
@@ -1350,7 +1368,7 @@
                   <pic:spPr bwMode="auto">
                     <a:xfrm>
                       <a:off x="0" y="0"/>
-                      <a:ext cx="2806718" cy="2048904"/>
+                      <a:ext cx="3034691" cy="2215324"/>
                     </a:xfrm>
                     <a:prstGeom prst="rect">
                       <a:avLst/>
@@ -1419,8 +1437,8 @@
         </w:rPr>
         <w:drawing>
           <wp:inline distT="0" distB="0" distL="0" distR="0">
-            <wp:extent cx="2743200" cy="2259107"/>
-            <wp:effectExtent l="0" t="0" r="0" b="8255"/>
+            <wp:extent cx="2352675" cy="1937497"/>
+            <wp:effectExtent l="0" t="0" r="0" b="5715"/>
             <wp:docPr id="3" name="Image 3" descr="http://cdn.appcrawlr.com/imageService/aHR0cHM6Ly9saDMuZ2dwaHQuY29tL0stNzNUVnY3Y3BsOHhoazZGR2xWdVltR1ZuTkdxQ0ZBX1otRUZPMl9yY0paYXVVYUxnSUNqcm40OEhxLTJvZ2xXSnc9aDY0MA?w=340&amp;h=280"/>
             <wp:cNvGraphicFramePr>
               <a:graphicFrameLocks xmlns:a="http://schemas.openxmlformats.org/drawingml/2006/main" noChangeAspect="1"/>
@@ -1450,7 +1468,7 @@
                   <pic:spPr bwMode="auto">
                     <a:xfrm>
                       <a:off x="0" y="0"/>
-                      <a:ext cx="2803759" cy="2308979"/>
+                      <a:ext cx="2420152" cy="1993066"/>
                     </a:xfrm>
                     <a:prstGeom prst="rect">
                       <a:avLst/>
@@ -1466,8 +1484,6 @@
           </wp:inline>
         </w:drawing>
       </w:r>
-      <w:bookmarkStart w:id="0" w:name="_GoBack"/>
-      <w:bookmarkEnd w:id="0"/>
     </w:p>
     <w:p>
       <w:pPr>
@@ -1489,6 +1505,2114 @@
         </w:rPr>
         <w:t>la solution</w:t>
       </w:r>
+      <w:r>
+        <w:rPr>
+          <w:rStyle w:val="Appelnotedebasdep"/>
+          <w:lang w:val="fr-CA"/>
+        </w:rPr>
+        <w:footnoteReference w:id="4"/>
+      </w:r>
+    </w:p>
+    <w:p>
+      <w:pPr>
+        <w:rPr>
+          <w:lang w:val="fr-CA"/>
+        </w:rPr>
+      </w:pPr>
+      <w:r>
+        <w:rPr>
+          <w:lang w:val="fr-CA"/>
+        </w:rPr>
+        <w:tab/>
+        <w:t xml:space="preserve">La procédure minimax sera </w:t>
+      </w:r>
+      <w:r>
+        <w:rPr>
+          <w:lang w:val="fr-CA"/>
+        </w:rPr>
+        <w:t>utilisée</w:t>
+      </w:r>
+      <w:r>
+        <w:rPr>
+          <w:lang w:val="fr-CA"/>
+        </w:rPr>
+        <w:t xml:space="preserve"> pour créer l’adversaire. </w:t>
+      </w:r>
+      <w:r>
+        <w:rPr>
+          <w:lang w:val="fr-CA"/>
+        </w:rPr>
+        <w:t>On nomme les deux joueurs MIN et MAX. MAX représente le joueur qui veut gagner et MIN représente le joueur qui veut empêcher MAX de gagner. Les deux joueurs possèdent les mêmes connaissances concernant l’espace d’état.</w:t>
+      </w:r>
+    </w:p>
+    <w:p>
+      <w:pPr>
+        <w:rPr>
+          <w:lang w:val="fr-CA"/>
+        </w:rPr>
+      </w:pPr>
+      <w:r>
+        <w:rPr>
+          <w:lang w:val="fr-CA"/>
+        </w:rPr>
+        <w:tab/>
+      </w:r>
+      <w:r>
+        <w:rPr>
+          <w:lang w:val="fr-CA"/>
+        </w:rPr>
+        <w:t>Cette procédure consiste à descendre jusqu’à une profondeur donnée et calculer la valeur heuristique de chacun de ces nœuds. Le parent prend la valeur MAX ou MIN de ses enfants tout dépendamment du parent.</w:t>
+      </w:r>
+    </w:p>
+    <w:p>
+      <w:pPr>
+        <w:rPr>
+          <w:lang w:val="fr-CA"/>
+        </w:rPr>
+      </w:pPr>
+      <w:r>
+        <w:rPr>
+          <w:lang w:val="fr-CA"/>
+        </w:rPr>
+        <w:tab/>
+        <w:t>Voici un exemple d’un arbre qui utilise cet algorithme</w:t>
+      </w:r>
+      <w:r>
+        <w:rPr>
+          <w:lang w:val="fr-CA"/>
+        </w:rPr>
+        <w:t xml:space="preserve">. Dans cet exemple, MAX </w:t>
+      </w:r>
+      <w:r>
+        <w:rPr>
+          <w:lang w:val="fr-CA"/>
+        </w:rPr>
+        <w:t>choisit</w:t>
+      </w:r>
+      <w:r>
+        <w:rPr>
+          <w:lang w:val="fr-CA"/>
+        </w:rPr>
+        <w:t xml:space="preserve"> donc son deuxi</w:t>
+      </w:r>
+      <w:r>
+        <w:rPr>
+          <w:lang w:val="fr-CA"/>
+        </w:rPr>
+        <w:t>ème enfant après le calcul des valeurs.</w:t>
+      </w:r>
+    </w:p>
+    <w:p>
+      <w:pPr>
+        <w:ind w:left="720" w:firstLine="720"/>
+        <w:rPr>
+          <w:lang w:val="fr-CA"/>
+        </w:rPr>
+      </w:pPr>
+      <w:r>
+        <w:rPr>
+          <w:noProof/>
+          <w:lang w:val="fr-CA" w:eastAsia="fr-CA"/>
+        </w:rPr>
+        <w:drawing>
+          <wp:inline distT="0" distB="0" distL="0" distR="0">
+            <wp:extent cx="4143375" cy="2423372"/>
+            <wp:effectExtent l="0" t="0" r="0" b="0"/>
+            <wp:docPr id="5" name="Image 5" descr="File:Minimax.svg"/>
+            <wp:cNvGraphicFramePr>
+              <a:graphicFrameLocks xmlns:a="http://schemas.openxmlformats.org/drawingml/2006/main" noChangeAspect="1"/>
+            </wp:cNvGraphicFramePr>
+            <a:graphic xmlns:a="http://schemas.openxmlformats.org/drawingml/2006/main">
+              <a:graphicData uri="http://schemas.openxmlformats.org/drawingml/2006/picture">
+                <pic:pic xmlns:pic="http://schemas.openxmlformats.org/drawingml/2006/picture">
+                  <pic:nvPicPr>
+                    <pic:cNvPr id="0" name="Picture 7" descr="File:Minimax.svg"/>
+                    <pic:cNvPicPr>
+                      <a:picLocks noChangeAspect="1" noChangeArrowheads="1"/>
+                    </pic:cNvPicPr>
+                  </pic:nvPicPr>
+                  <pic:blipFill>
+                    <a:blip r:embed="rId14">
+                      <a:extLst>
+                        <a:ext uri="{28A0092B-C50C-407E-A947-70E740481C1C}">
+                          <a14:useLocalDpi xmlns:a14="http://schemas.microsoft.com/office/drawing/2010/main" val="0"/>
+                        </a:ext>
+                      </a:extLst>
+                    </a:blip>
+                    <a:srcRect/>
+                    <a:stretch>
+                      <a:fillRect/>
+                    </a:stretch>
+                  </pic:blipFill>
+                  <pic:spPr bwMode="auto">
+                    <a:xfrm>
+                      <a:off x="0" y="0"/>
+                      <a:ext cx="4156257" cy="2430907"/>
+                    </a:xfrm>
+                    <a:prstGeom prst="rect">
+                      <a:avLst/>
+                    </a:prstGeom>
+                    <a:noFill/>
+                    <a:ln>
+                      <a:noFill/>
+                    </a:ln>
+                  </pic:spPr>
+                </pic:pic>
+              </a:graphicData>
+            </a:graphic>
+          </wp:inline>
+        </w:drawing>
+      </w:r>
+    </w:p>
+    <w:p>
+      <w:pPr>
+        <w:rPr>
+          <w:lang w:val="fr-CA"/>
+        </w:rPr>
+      </w:pPr>
+      <w:r>
+        <w:rPr>
+          <w:lang w:val="fr-CA"/>
+        </w:rPr>
+        <w:tab/>
+        <w:t>La fonction heuristique est donc :</w:t>
+      </w:r>
+    </w:p>
+    <w:p>
+      <w:pPr>
+        <w:pBdr>
+          <w:top w:val="single" w:sz="6" w:space="12" w:color="DDDDDD"/>
+          <w:left w:val="single" w:sz="6" w:space="12" w:color="DDDDDD"/>
+          <w:bottom w:val="single" w:sz="6" w:space="12" w:color="DDDDDD"/>
+          <w:right w:val="single" w:sz="6" w:space="12" w:color="DDDDDD"/>
+        </w:pBdr>
+        <w:shd w:val="clear" w:color="auto" w:fill="F9F9F9"/>
+        <w:tabs>
+          <w:tab w:val="left" w:pos="916"/>
+          <w:tab w:val="left" w:pos="1832"/>
+          <w:tab w:val="left" w:pos="2748"/>
+          <w:tab w:val="left" w:pos="3664"/>
+          <w:tab w:val="left" w:pos="4580"/>
+          <w:tab w:val="left" w:pos="5496"/>
+          <w:tab w:val="left" w:pos="6412"/>
+          <w:tab w:val="left" w:pos="7328"/>
+          <w:tab w:val="left" w:pos="8244"/>
+          <w:tab w:val="left" w:pos="9160"/>
+          <w:tab w:val="left" w:pos="10076"/>
+          <w:tab w:val="left" w:pos="10992"/>
+          <w:tab w:val="left" w:pos="11908"/>
+          <w:tab w:val="left" w:pos="12824"/>
+          <w:tab w:val="left" w:pos="13740"/>
+          <w:tab w:val="left" w:pos="14656"/>
+        </w:tabs>
+        <w:spacing w:after="0" w:line="312" w:lineRule="atLeast"/>
+        <w:rPr>
+          <w:rFonts w:ascii="Courier New" w:eastAsia="Times New Roman" w:hAnsi="Courier New" w:cs="Courier New"/>
+          <w:color w:val="000000"/>
+          <w:sz w:val="21"/>
+          <w:szCs w:val="21"/>
+          <w:lang w:val="en-CA" w:eastAsia="fr-CA"/>
+        </w:rPr>
+      </w:pPr>
+      <w:r>
+        <w:rPr>
+          <w:rFonts w:ascii="Courier New" w:eastAsia="Times New Roman" w:hAnsi="Courier New" w:cs="Courier New"/>
+          <w:color w:val="000000"/>
+          <w:sz w:val="21"/>
+          <w:szCs w:val="21"/>
+          <w:lang w:val="en-CA" w:eastAsia="fr-CA"/>
+        </w:rPr>
+        <w:t xml:space="preserve">01 </w:t>
+      </w:r>
+      <w:r>
+        <w:rPr>
+          <w:rFonts w:ascii="Courier New" w:eastAsia="Times New Roman" w:hAnsi="Courier New" w:cs="Courier New"/>
+          <w:b/>
+          <w:bCs/>
+          <w:color w:val="000000"/>
+          <w:sz w:val="21"/>
+          <w:szCs w:val="21"/>
+          <w:lang w:val="en-CA" w:eastAsia="fr-CA"/>
+        </w:rPr>
+        <w:t>function</w:t>
+      </w:r>
+      <w:r>
+        <w:rPr>
+          <w:rFonts w:ascii="Courier New" w:eastAsia="Times New Roman" w:hAnsi="Courier New" w:cs="Courier New"/>
+          <w:color w:val="000000"/>
+          <w:sz w:val="21"/>
+          <w:szCs w:val="21"/>
+          <w:lang w:val="en-CA" w:eastAsia="fr-CA"/>
+        </w:rPr>
+        <w:t xml:space="preserve"> </w:t>
+      </w:r>
+      <w:proofErr w:type="gramStart"/>
+      <w:r>
+        <w:rPr>
+          <w:rFonts w:ascii="Courier New" w:eastAsia="Times New Roman" w:hAnsi="Courier New" w:cs="Courier New"/>
+          <w:color w:val="000000"/>
+          <w:sz w:val="21"/>
+          <w:szCs w:val="21"/>
+          <w:lang w:val="en-CA" w:eastAsia="fr-CA"/>
+        </w:rPr>
+        <w:t>minimax(</w:t>
+      </w:r>
+      <w:proofErr w:type="gramEnd"/>
+      <w:r>
+        <w:rPr>
+          <w:rFonts w:ascii="Courier New" w:eastAsia="Times New Roman" w:hAnsi="Courier New" w:cs="Courier New"/>
+          <w:color w:val="000000"/>
+          <w:sz w:val="21"/>
+          <w:szCs w:val="21"/>
+          <w:lang w:val="en-CA" w:eastAsia="fr-CA"/>
+        </w:rPr>
+        <w:t xml:space="preserve">node, depth, </w:t>
+      </w:r>
+      <w:proofErr w:type="spellStart"/>
+      <w:r>
+        <w:rPr>
+          <w:rFonts w:ascii="Courier New" w:eastAsia="Times New Roman" w:hAnsi="Courier New" w:cs="Courier New"/>
+          <w:color w:val="000000"/>
+          <w:sz w:val="21"/>
+          <w:szCs w:val="21"/>
+          <w:lang w:val="en-CA" w:eastAsia="fr-CA"/>
+        </w:rPr>
+        <w:t>maximizingPlayer</w:t>
+      </w:r>
+      <w:proofErr w:type="spellEnd"/>
+      <w:r>
+        <w:rPr>
+          <w:rFonts w:ascii="Courier New" w:eastAsia="Times New Roman" w:hAnsi="Courier New" w:cs="Courier New"/>
+          <w:color w:val="000000"/>
+          <w:sz w:val="21"/>
+          <w:szCs w:val="21"/>
+          <w:lang w:val="en-CA" w:eastAsia="fr-CA"/>
+        </w:rPr>
+        <w:t>)</w:t>
+      </w:r>
+    </w:p>
+    <w:p>
+      <w:pPr>
+        <w:pBdr>
+          <w:top w:val="single" w:sz="6" w:space="12" w:color="DDDDDD"/>
+          <w:left w:val="single" w:sz="6" w:space="12" w:color="DDDDDD"/>
+          <w:bottom w:val="single" w:sz="6" w:space="12" w:color="DDDDDD"/>
+          <w:right w:val="single" w:sz="6" w:space="12" w:color="DDDDDD"/>
+        </w:pBdr>
+        <w:shd w:val="clear" w:color="auto" w:fill="F9F9F9"/>
+        <w:tabs>
+          <w:tab w:val="left" w:pos="916"/>
+          <w:tab w:val="left" w:pos="1832"/>
+          <w:tab w:val="left" w:pos="2748"/>
+          <w:tab w:val="left" w:pos="3664"/>
+          <w:tab w:val="left" w:pos="4580"/>
+          <w:tab w:val="left" w:pos="5496"/>
+          <w:tab w:val="left" w:pos="6412"/>
+          <w:tab w:val="left" w:pos="7328"/>
+          <w:tab w:val="left" w:pos="8244"/>
+          <w:tab w:val="left" w:pos="9160"/>
+          <w:tab w:val="left" w:pos="10076"/>
+          <w:tab w:val="left" w:pos="10992"/>
+          <w:tab w:val="left" w:pos="11908"/>
+          <w:tab w:val="left" w:pos="12824"/>
+          <w:tab w:val="left" w:pos="13740"/>
+          <w:tab w:val="left" w:pos="14656"/>
+        </w:tabs>
+        <w:spacing w:after="0" w:line="312" w:lineRule="atLeast"/>
+        <w:rPr>
+          <w:rFonts w:ascii="Courier New" w:eastAsia="Times New Roman" w:hAnsi="Courier New" w:cs="Courier New"/>
+          <w:color w:val="000000"/>
+          <w:sz w:val="21"/>
+          <w:szCs w:val="21"/>
+          <w:lang w:val="en-CA" w:eastAsia="fr-CA"/>
+        </w:rPr>
+      </w:pPr>
+      <w:r>
+        <w:rPr>
+          <w:rFonts w:ascii="Courier New" w:eastAsia="Times New Roman" w:hAnsi="Courier New" w:cs="Courier New"/>
+          <w:color w:val="000000"/>
+          <w:sz w:val="21"/>
+          <w:szCs w:val="21"/>
+          <w:lang w:val="en-CA" w:eastAsia="fr-CA"/>
+        </w:rPr>
+        <w:t xml:space="preserve">02     </w:t>
+      </w:r>
+      <w:r>
+        <w:rPr>
+          <w:rFonts w:ascii="Courier New" w:eastAsia="Times New Roman" w:hAnsi="Courier New" w:cs="Courier New"/>
+          <w:b/>
+          <w:bCs/>
+          <w:color w:val="000000"/>
+          <w:sz w:val="21"/>
+          <w:szCs w:val="21"/>
+          <w:lang w:val="en-CA" w:eastAsia="fr-CA"/>
+        </w:rPr>
+        <w:t>if</w:t>
+      </w:r>
+      <w:r>
+        <w:rPr>
+          <w:rFonts w:ascii="Courier New" w:eastAsia="Times New Roman" w:hAnsi="Courier New" w:cs="Courier New"/>
+          <w:color w:val="000000"/>
+          <w:sz w:val="21"/>
+          <w:szCs w:val="21"/>
+          <w:lang w:val="en-CA" w:eastAsia="fr-CA"/>
+        </w:rPr>
+        <w:t xml:space="preserve"> depth = 0 </w:t>
+      </w:r>
+      <w:r>
+        <w:rPr>
+          <w:rFonts w:ascii="Courier New" w:eastAsia="Times New Roman" w:hAnsi="Courier New" w:cs="Courier New"/>
+          <w:b/>
+          <w:bCs/>
+          <w:color w:val="000000"/>
+          <w:sz w:val="21"/>
+          <w:szCs w:val="21"/>
+          <w:lang w:val="en-CA" w:eastAsia="fr-CA"/>
+        </w:rPr>
+        <w:t>or</w:t>
+      </w:r>
+      <w:r>
+        <w:rPr>
+          <w:rFonts w:ascii="Courier New" w:eastAsia="Times New Roman" w:hAnsi="Courier New" w:cs="Courier New"/>
+          <w:color w:val="000000"/>
+          <w:sz w:val="21"/>
+          <w:szCs w:val="21"/>
+          <w:lang w:val="en-CA" w:eastAsia="fr-CA"/>
+        </w:rPr>
+        <w:t xml:space="preserve"> node is a terminal node</w:t>
+      </w:r>
+    </w:p>
+    <w:p>
+      <w:pPr>
+        <w:pBdr>
+          <w:top w:val="single" w:sz="6" w:space="12" w:color="DDDDDD"/>
+          <w:left w:val="single" w:sz="6" w:space="12" w:color="DDDDDD"/>
+          <w:bottom w:val="single" w:sz="6" w:space="12" w:color="DDDDDD"/>
+          <w:right w:val="single" w:sz="6" w:space="12" w:color="DDDDDD"/>
+        </w:pBdr>
+        <w:shd w:val="clear" w:color="auto" w:fill="F9F9F9"/>
+        <w:tabs>
+          <w:tab w:val="left" w:pos="916"/>
+          <w:tab w:val="left" w:pos="1832"/>
+          <w:tab w:val="left" w:pos="2748"/>
+          <w:tab w:val="left" w:pos="3664"/>
+          <w:tab w:val="left" w:pos="4580"/>
+          <w:tab w:val="left" w:pos="5496"/>
+          <w:tab w:val="left" w:pos="6412"/>
+          <w:tab w:val="left" w:pos="7328"/>
+          <w:tab w:val="left" w:pos="8244"/>
+          <w:tab w:val="left" w:pos="9160"/>
+          <w:tab w:val="left" w:pos="10076"/>
+          <w:tab w:val="left" w:pos="10992"/>
+          <w:tab w:val="left" w:pos="11908"/>
+          <w:tab w:val="left" w:pos="12824"/>
+          <w:tab w:val="left" w:pos="13740"/>
+          <w:tab w:val="left" w:pos="14656"/>
+        </w:tabs>
+        <w:spacing w:after="0" w:line="312" w:lineRule="atLeast"/>
+        <w:rPr>
+          <w:rFonts w:ascii="Courier New" w:eastAsia="Times New Roman" w:hAnsi="Courier New" w:cs="Courier New"/>
+          <w:color w:val="000000"/>
+          <w:sz w:val="21"/>
+          <w:szCs w:val="21"/>
+          <w:lang w:val="en-CA" w:eastAsia="fr-CA"/>
+        </w:rPr>
+      </w:pPr>
+      <w:r>
+        <w:rPr>
+          <w:rFonts w:ascii="Courier New" w:eastAsia="Times New Roman" w:hAnsi="Courier New" w:cs="Courier New"/>
+          <w:color w:val="000000"/>
+          <w:sz w:val="21"/>
+          <w:szCs w:val="21"/>
+          <w:lang w:val="en-CA" w:eastAsia="fr-CA"/>
+        </w:rPr>
+        <w:t xml:space="preserve">03         </w:t>
+      </w:r>
+      <w:r>
+        <w:rPr>
+          <w:rFonts w:ascii="Courier New" w:eastAsia="Times New Roman" w:hAnsi="Courier New" w:cs="Courier New"/>
+          <w:b/>
+          <w:bCs/>
+          <w:color w:val="000000"/>
+          <w:sz w:val="21"/>
+          <w:szCs w:val="21"/>
+          <w:lang w:val="en-CA" w:eastAsia="fr-CA"/>
+        </w:rPr>
+        <w:t>return</w:t>
+      </w:r>
+      <w:r>
+        <w:rPr>
+          <w:rFonts w:ascii="Courier New" w:eastAsia="Times New Roman" w:hAnsi="Courier New" w:cs="Courier New"/>
+          <w:color w:val="000000"/>
+          <w:sz w:val="21"/>
+          <w:szCs w:val="21"/>
+          <w:lang w:val="en-CA" w:eastAsia="fr-CA"/>
+        </w:rPr>
+        <w:t xml:space="preserve"> the heuristic value of node</w:t>
+      </w:r>
+    </w:p>
+    <w:p>
+      <w:pPr>
+        <w:pBdr>
+          <w:top w:val="single" w:sz="6" w:space="12" w:color="DDDDDD"/>
+          <w:left w:val="single" w:sz="6" w:space="12" w:color="DDDDDD"/>
+          <w:bottom w:val="single" w:sz="6" w:space="12" w:color="DDDDDD"/>
+          <w:right w:val="single" w:sz="6" w:space="12" w:color="DDDDDD"/>
+        </w:pBdr>
+        <w:shd w:val="clear" w:color="auto" w:fill="F9F9F9"/>
+        <w:tabs>
+          <w:tab w:val="left" w:pos="916"/>
+          <w:tab w:val="left" w:pos="1832"/>
+          <w:tab w:val="left" w:pos="2748"/>
+          <w:tab w:val="left" w:pos="3664"/>
+          <w:tab w:val="left" w:pos="4580"/>
+          <w:tab w:val="left" w:pos="5496"/>
+          <w:tab w:val="left" w:pos="6412"/>
+          <w:tab w:val="left" w:pos="7328"/>
+          <w:tab w:val="left" w:pos="8244"/>
+          <w:tab w:val="left" w:pos="9160"/>
+          <w:tab w:val="left" w:pos="10076"/>
+          <w:tab w:val="left" w:pos="10992"/>
+          <w:tab w:val="left" w:pos="11908"/>
+          <w:tab w:val="left" w:pos="12824"/>
+          <w:tab w:val="left" w:pos="13740"/>
+          <w:tab w:val="left" w:pos="14656"/>
+        </w:tabs>
+        <w:spacing w:after="0" w:line="312" w:lineRule="atLeast"/>
+        <w:rPr>
+          <w:rFonts w:ascii="Courier New" w:eastAsia="Times New Roman" w:hAnsi="Courier New" w:cs="Courier New"/>
+          <w:color w:val="000000"/>
+          <w:sz w:val="21"/>
+          <w:szCs w:val="21"/>
+          <w:lang w:val="en-CA" w:eastAsia="fr-CA"/>
+        </w:rPr>
+      </w:pPr>
+    </w:p>
+    <w:p>
+      <w:pPr>
+        <w:pBdr>
+          <w:top w:val="single" w:sz="6" w:space="12" w:color="DDDDDD"/>
+          <w:left w:val="single" w:sz="6" w:space="12" w:color="DDDDDD"/>
+          <w:bottom w:val="single" w:sz="6" w:space="12" w:color="DDDDDD"/>
+          <w:right w:val="single" w:sz="6" w:space="12" w:color="DDDDDD"/>
+        </w:pBdr>
+        <w:shd w:val="clear" w:color="auto" w:fill="F9F9F9"/>
+        <w:tabs>
+          <w:tab w:val="left" w:pos="916"/>
+          <w:tab w:val="left" w:pos="1832"/>
+          <w:tab w:val="left" w:pos="2748"/>
+          <w:tab w:val="left" w:pos="3664"/>
+          <w:tab w:val="left" w:pos="4580"/>
+          <w:tab w:val="left" w:pos="5496"/>
+          <w:tab w:val="left" w:pos="6412"/>
+          <w:tab w:val="left" w:pos="7328"/>
+          <w:tab w:val="left" w:pos="8244"/>
+          <w:tab w:val="left" w:pos="9160"/>
+          <w:tab w:val="left" w:pos="10076"/>
+          <w:tab w:val="left" w:pos="10992"/>
+          <w:tab w:val="left" w:pos="11908"/>
+          <w:tab w:val="left" w:pos="12824"/>
+          <w:tab w:val="left" w:pos="13740"/>
+          <w:tab w:val="left" w:pos="14656"/>
+        </w:tabs>
+        <w:spacing w:after="0" w:line="312" w:lineRule="atLeast"/>
+        <w:rPr>
+          <w:rFonts w:ascii="Courier New" w:eastAsia="Times New Roman" w:hAnsi="Courier New" w:cs="Courier New"/>
+          <w:color w:val="000000"/>
+          <w:sz w:val="21"/>
+          <w:szCs w:val="21"/>
+          <w:lang w:val="en-CA" w:eastAsia="fr-CA"/>
+        </w:rPr>
+      </w:pPr>
+      <w:r>
+        <w:rPr>
+          <w:rFonts w:ascii="Courier New" w:eastAsia="Times New Roman" w:hAnsi="Courier New" w:cs="Courier New"/>
+          <w:color w:val="000000"/>
+          <w:sz w:val="21"/>
+          <w:szCs w:val="21"/>
+          <w:lang w:val="en-CA" w:eastAsia="fr-CA"/>
+        </w:rPr>
+        <w:t xml:space="preserve">04     </w:t>
+      </w:r>
+      <w:r>
+        <w:rPr>
+          <w:rFonts w:ascii="Courier New" w:eastAsia="Times New Roman" w:hAnsi="Courier New" w:cs="Courier New"/>
+          <w:b/>
+          <w:bCs/>
+          <w:color w:val="000000"/>
+          <w:sz w:val="21"/>
+          <w:szCs w:val="21"/>
+          <w:lang w:val="en-CA" w:eastAsia="fr-CA"/>
+        </w:rPr>
+        <w:t>if</w:t>
+      </w:r>
+      <w:r>
+        <w:rPr>
+          <w:rFonts w:ascii="Courier New" w:eastAsia="Times New Roman" w:hAnsi="Courier New" w:cs="Courier New"/>
+          <w:color w:val="000000"/>
+          <w:sz w:val="21"/>
+          <w:szCs w:val="21"/>
+          <w:lang w:val="en-CA" w:eastAsia="fr-CA"/>
+        </w:rPr>
+        <w:t xml:space="preserve"> </w:t>
+      </w:r>
+      <w:proofErr w:type="spellStart"/>
+      <w:r>
+        <w:rPr>
+          <w:rFonts w:ascii="Courier New" w:eastAsia="Times New Roman" w:hAnsi="Courier New" w:cs="Courier New"/>
+          <w:color w:val="000000"/>
+          <w:sz w:val="21"/>
+          <w:szCs w:val="21"/>
+          <w:lang w:val="en-CA" w:eastAsia="fr-CA"/>
+        </w:rPr>
+        <w:t>maximizingPlayer</w:t>
+      </w:r>
+      <w:proofErr w:type="spellEnd"/>
+    </w:p>
+    <w:p>
+      <w:pPr>
+        <w:pBdr>
+          <w:top w:val="single" w:sz="6" w:space="12" w:color="DDDDDD"/>
+          <w:left w:val="single" w:sz="6" w:space="12" w:color="DDDDDD"/>
+          <w:bottom w:val="single" w:sz="6" w:space="12" w:color="DDDDDD"/>
+          <w:right w:val="single" w:sz="6" w:space="12" w:color="DDDDDD"/>
+        </w:pBdr>
+        <w:shd w:val="clear" w:color="auto" w:fill="F9F9F9"/>
+        <w:tabs>
+          <w:tab w:val="left" w:pos="916"/>
+          <w:tab w:val="left" w:pos="1832"/>
+          <w:tab w:val="left" w:pos="2748"/>
+          <w:tab w:val="left" w:pos="3664"/>
+          <w:tab w:val="left" w:pos="4580"/>
+          <w:tab w:val="left" w:pos="5496"/>
+          <w:tab w:val="left" w:pos="6412"/>
+          <w:tab w:val="left" w:pos="7328"/>
+          <w:tab w:val="left" w:pos="8244"/>
+          <w:tab w:val="left" w:pos="9160"/>
+          <w:tab w:val="left" w:pos="10076"/>
+          <w:tab w:val="left" w:pos="10992"/>
+          <w:tab w:val="left" w:pos="11908"/>
+          <w:tab w:val="left" w:pos="12824"/>
+          <w:tab w:val="left" w:pos="13740"/>
+          <w:tab w:val="left" w:pos="14656"/>
+        </w:tabs>
+        <w:spacing w:after="0" w:line="312" w:lineRule="atLeast"/>
+        <w:rPr>
+          <w:rFonts w:ascii="Courier New" w:eastAsia="Times New Roman" w:hAnsi="Courier New" w:cs="Courier New"/>
+          <w:color w:val="000000"/>
+          <w:sz w:val="21"/>
+          <w:szCs w:val="21"/>
+          <w:lang w:val="en-CA" w:eastAsia="fr-CA"/>
+        </w:rPr>
+      </w:pPr>
+      <w:r>
+        <w:rPr>
+          <w:rFonts w:ascii="Courier New" w:eastAsia="Times New Roman" w:hAnsi="Courier New" w:cs="Courier New"/>
+          <w:color w:val="000000"/>
+          <w:sz w:val="21"/>
+          <w:szCs w:val="21"/>
+          <w:lang w:val="en-CA" w:eastAsia="fr-CA"/>
+        </w:rPr>
+        <w:t xml:space="preserve">05         </w:t>
+      </w:r>
+      <w:proofErr w:type="spellStart"/>
+      <w:proofErr w:type="gramStart"/>
+      <w:r>
+        <w:rPr>
+          <w:rFonts w:ascii="Courier New" w:eastAsia="Times New Roman" w:hAnsi="Courier New" w:cs="Courier New"/>
+          <w:color w:val="000000"/>
+          <w:sz w:val="21"/>
+          <w:szCs w:val="21"/>
+          <w:lang w:val="en-CA" w:eastAsia="fr-CA"/>
+        </w:rPr>
+        <w:t>bestValue</w:t>
+      </w:r>
+      <w:proofErr w:type="spellEnd"/>
+      <w:r>
+        <w:rPr>
+          <w:rFonts w:ascii="Courier New" w:eastAsia="Times New Roman" w:hAnsi="Courier New" w:cs="Courier New"/>
+          <w:color w:val="000000"/>
+          <w:sz w:val="21"/>
+          <w:szCs w:val="21"/>
+          <w:lang w:val="en-CA" w:eastAsia="fr-CA"/>
+        </w:rPr>
+        <w:t xml:space="preserve"> :=</w:t>
+      </w:r>
+      <w:proofErr w:type="gramEnd"/>
+      <w:r>
+        <w:rPr>
+          <w:rFonts w:ascii="Courier New" w:eastAsia="Times New Roman" w:hAnsi="Courier New" w:cs="Courier New"/>
+          <w:color w:val="000000"/>
+          <w:sz w:val="21"/>
+          <w:szCs w:val="21"/>
+          <w:lang w:val="en-CA" w:eastAsia="fr-CA"/>
+        </w:rPr>
+        <w:t xml:space="preserve"> −∞</w:t>
+      </w:r>
+    </w:p>
+    <w:p>
+      <w:pPr>
+        <w:pBdr>
+          <w:top w:val="single" w:sz="6" w:space="12" w:color="DDDDDD"/>
+          <w:left w:val="single" w:sz="6" w:space="12" w:color="DDDDDD"/>
+          <w:bottom w:val="single" w:sz="6" w:space="12" w:color="DDDDDD"/>
+          <w:right w:val="single" w:sz="6" w:space="12" w:color="DDDDDD"/>
+        </w:pBdr>
+        <w:shd w:val="clear" w:color="auto" w:fill="F9F9F9"/>
+        <w:tabs>
+          <w:tab w:val="left" w:pos="916"/>
+          <w:tab w:val="left" w:pos="1832"/>
+          <w:tab w:val="left" w:pos="2748"/>
+          <w:tab w:val="left" w:pos="3664"/>
+          <w:tab w:val="left" w:pos="4580"/>
+          <w:tab w:val="left" w:pos="5496"/>
+          <w:tab w:val="left" w:pos="6412"/>
+          <w:tab w:val="left" w:pos="7328"/>
+          <w:tab w:val="left" w:pos="8244"/>
+          <w:tab w:val="left" w:pos="9160"/>
+          <w:tab w:val="left" w:pos="10076"/>
+          <w:tab w:val="left" w:pos="10992"/>
+          <w:tab w:val="left" w:pos="11908"/>
+          <w:tab w:val="left" w:pos="12824"/>
+          <w:tab w:val="left" w:pos="13740"/>
+          <w:tab w:val="left" w:pos="14656"/>
+        </w:tabs>
+        <w:spacing w:after="0" w:line="312" w:lineRule="atLeast"/>
+        <w:rPr>
+          <w:rFonts w:ascii="Courier New" w:eastAsia="Times New Roman" w:hAnsi="Courier New" w:cs="Courier New"/>
+          <w:color w:val="000000"/>
+          <w:sz w:val="21"/>
+          <w:szCs w:val="21"/>
+          <w:lang w:val="en-CA" w:eastAsia="fr-CA"/>
+        </w:rPr>
+      </w:pPr>
+      <w:r>
+        <w:rPr>
+          <w:rFonts w:ascii="Courier New" w:eastAsia="Times New Roman" w:hAnsi="Courier New" w:cs="Courier New"/>
+          <w:color w:val="000000"/>
+          <w:sz w:val="21"/>
+          <w:szCs w:val="21"/>
+          <w:lang w:val="en-CA" w:eastAsia="fr-CA"/>
+        </w:rPr>
+        <w:t xml:space="preserve">06         </w:t>
+      </w:r>
+      <w:r>
+        <w:rPr>
+          <w:rFonts w:ascii="Courier New" w:eastAsia="Times New Roman" w:hAnsi="Courier New" w:cs="Courier New"/>
+          <w:b/>
+          <w:bCs/>
+          <w:color w:val="000000"/>
+          <w:sz w:val="21"/>
+          <w:szCs w:val="21"/>
+          <w:lang w:val="en-CA" w:eastAsia="fr-CA"/>
+        </w:rPr>
+        <w:t>for each</w:t>
+      </w:r>
+      <w:r>
+        <w:rPr>
+          <w:rFonts w:ascii="Courier New" w:eastAsia="Times New Roman" w:hAnsi="Courier New" w:cs="Courier New"/>
+          <w:color w:val="000000"/>
+          <w:sz w:val="21"/>
+          <w:szCs w:val="21"/>
+          <w:lang w:val="en-CA" w:eastAsia="fr-CA"/>
+        </w:rPr>
+        <w:t xml:space="preserve"> child of node</w:t>
+      </w:r>
+    </w:p>
+    <w:p>
+      <w:pPr>
+        <w:pBdr>
+          <w:top w:val="single" w:sz="6" w:space="12" w:color="DDDDDD"/>
+          <w:left w:val="single" w:sz="6" w:space="12" w:color="DDDDDD"/>
+          <w:bottom w:val="single" w:sz="6" w:space="12" w:color="DDDDDD"/>
+          <w:right w:val="single" w:sz="6" w:space="12" w:color="DDDDDD"/>
+        </w:pBdr>
+        <w:shd w:val="clear" w:color="auto" w:fill="F9F9F9"/>
+        <w:tabs>
+          <w:tab w:val="left" w:pos="916"/>
+          <w:tab w:val="left" w:pos="1832"/>
+          <w:tab w:val="left" w:pos="2748"/>
+          <w:tab w:val="left" w:pos="3664"/>
+          <w:tab w:val="left" w:pos="4580"/>
+          <w:tab w:val="left" w:pos="5496"/>
+          <w:tab w:val="left" w:pos="6412"/>
+          <w:tab w:val="left" w:pos="7328"/>
+          <w:tab w:val="left" w:pos="8244"/>
+          <w:tab w:val="left" w:pos="9160"/>
+          <w:tab w:val="left" w:pos="10076"/>
+          <w:tab w:val="left" w:pos="10992"/>
+          <w:tab w:val="left" w:pos="11908"/>
+          <w:tab w:val="left" w:pos="12824"/>
+          <w:tab w:val="left" w:pos="13740"/>
+          <w:tab w:val="left" w:pos="14656"/>
+        </w:tabs>
+        <w:spacing w:after="0" w:line="312" w:lineRule="atLeast"/>
+        <w:rPr>
+          <w:rFonts w:ascii="Courier New" w:eastAsia="Times New Roman" w:hAnsi="Courier New" w:cs="Courier New"/>
+          <w:color w:val="000000"/>
+          <w:sz w:val="21"/>
+          <w:szCs w:val="21"/>
+          <w:lang w:val="en-CA" w:eastAsia="fr-CA"/>
+        </w:rPr>
+      </w:pPr>
+      <w:r>
+        <w:rPr>
+          <w:rFonts w:ascii="Courier New" w:eastAsia="Times New Roman" w:hAnsi="Courier New" w:cs="Courier New"/>
+          <w:color w:val="000000"/>
+          <w:sz w:val="21"/>
+          <w:szCs w:val="21"/>
+          <w:lang w:val="en-CA" w:eastAsia="fr-CA"/>
+        </w:rPr>
+        <w:t xml:space="preserve">07             </w:t>
+      </w:r>
+      <w:proofErr w:type="gramStart"/>
+      <w:r>
+        <w:rPr>
+          <w:rFonts w:ascii="Courier New" w:eastAsia="Times New Roman" w:hAnsi="Courier New" w:cs="Courier New"/>
+          <w:color w:val="000000"/>
+          <w:sz w:val="21"/>
+          <w:szCs w:val="21"/>
+          <w:lang w:val="en-CA" w:eastAsia="fr-CA"/>
+        </w:rPr>
+        <w:t>v :=</w:t>
+      </w:r>
+      <w:proofErr w:type="gramEnd"/>
+      <w:r>
+        <w:rPr>
+          <w:rFonts w:ascii="Courier New" w:eastAsia="Times New Roman" w:hAnsi="Courier New" w:cs="Courier New"/>
+          <w:color w:val="000000"/>
+          <w:sz w:val="21"/>
+          <w:szCs w:val="21"/>
+          <w:lang w:val="en-CA" w:eastAsia="fr-CA"/>
+        </w:rPr>
+        <w:t xml:space="preserve"> minimax(child, depth − 1, FALSE)</w:t>
+      </w:r>
+    </w:p>
+    <w:p>
+      <w:pPr>
+        <w:pBdr>
+          <w:top w:val="single" w:sz="6" w:space="12" w:color="DDDDDD"/>
+          <w:left w:val="single" w:sz="6" w:space="12" w:color="DDDDDD"/>
+          <w:bottom w:val="single" w:sz="6" w:space="12" w:color="DDDDDD"/>
+          <w:right w:val="single" w:sz="6" w:space="12" w:color="DDDDDD"/>
+        </w:pBdr>
+        <w:shd w:val="clear" w:color="auto" w:fill="F9F9F9"/>
+        <w:tabs>
+          <w:tab w:val="left" w:pos="916"/>
+          <w:tab w:val="left" w:pos="1832"/>
+          <w:tab w:val="left" w:pos="2748"/>
+          <w:tab w:val="left" w:pos="3664"/>
+          <w:tab w:val="left" w:pos="4580"/>
+          <w:tab w:val="left" w:pos="5496"/>
+          <w:tab w:val="left" w:pos="6412"/>
+          <w:tab w:val="left" w:pos="7328"/>
+          <w:tab w:val="left" w:pos="8244"/>
+          <w:tab w:val="left" w:pos="9160"/>
+          <w:tab w:val="left" w:pos="10076"/>
+          <w:tab w:val="left" w:pos="10992"/>
+          <w:tab w:val="left" w:pos="11908"/>
+          <w:tab w:val="left" w:pos="12824"/>
+          <w:tab w:val="left" w:pos="13740"/>
+          <w:tab w:val="left" w:pos="14656"/>
+        </w:tabs>
+        <w:spacing w:after="0" w:line="312" w:lineRule="atLeast"/>
+        <w:rPr>
+          <w:rFonts w:ascii="Courier New" w:eastAsia="Times New Roman" w:hAnsi="Courier New" w:cs="Courier New"/>
+          <w:color w:val="000000"/>
+          <w:sz w:val="21"/>
+          <w:szCs w:val="21"/>
+          <w:lang w:val="en-CA" w:eastAsia="fr-CA"/>
+        </w:rPr>
+      </w:pPr>
+      <w:r>
+        <w:rPr>
+          <w:rFonts w:ascii="Courier New" w:eastAsia="Times New Roman" w:hAnsi="Courier New" w:cs="Courier New"/>
+          <w:color w:val="000000"/>
+          <w:sz w:val="21"/>
+          <w:szCs w:val="21"/>
+          <w:lang w:val="en-CA" w:eastAsia="fr-CA"/>
+        </w:rPr>
+        <w:t xml:space="preserve">08             </w:t>
+      </w:r>
+      <w:proofErr w:type="spellStart"/>
+      <w:proofErr w:type="gramStart"/>
+      <w:r>
+        <w:rPr>
+          <w:rFonts w:ascii="Courier New" w:eastAsia="Times New Roman" w:hAnsi="Courier New" w:cs="Courier New"/>
+          <w:color w:val="000000"/>
+          <w:sz w:val="21"/>
+          <w:szCs w:val="21"/>
+          <w:lang w:val="en-CA" w:eastAsia="fr-CA"/>
+        </w:rPr>
+        <w:t>bestValue</w:t>
+      </w:r>
+      <w:proofErr w:type="spellEnd"/>
+      <w:r>
+        <w:rPr>
+          <w:rFonts w:ascii="Courier New" w:eastAsia="Times New Roman" w:hAnsi="Courier New" w:cs="Courier New"/>
+          <w:color w:val="000000"/>
+          <w:sz w:val="21"/>
+          <w:szCs w:val="21"/>
+          <w:lang w:val="en-CA" w:eastAsia="fr-CA"/>
+        </w:rPr>
+        <w:t xml:space="preserve"> :=</w:t>
+      </w:r>
+      <w:proofErr w:type="gramEnd"/>
+      <w:r>
+        <w:rPr>
+          <w:rFonts w:ascii="Courier New" w:eastAsia="Times New Roman" w:hAnsi="Courier New" w:cs="Courier New"/>
+          <w:color w:val="000000"/>
+          <w:sz w:val="21"/>
+          <w:szCs w:val="21"/>
+          <w:lang w:val="en-CA" w:eastAsia="fr-CA"/>
+        </w:rPr>
+        <w:t xml:space="preserve"> max(</w:t>
+      </w:r>
+      <w:proofErr w:type="spellStart"/>
+      <w:r>
+        <w:rPr>
+          <w:rFonts w:ascii="Courier New" w:eastAsia="Times New Roman" w:hAnsi="Courier New" w:cs="Courier New"/>
+          <w:color w:val="000000"/>
+          <w:sz w:val="21"/>
+          <w:szCs w:val="21"/>
+          <w:lang w:val="en-CA" w:eastAsia="fr-CA"/>
+        </w:rPr>
+        <w:t>bestValue</w:t>
+      </w:r>
+      <w:proofErr w:type="spellEnd"/>
+      <w:r>
+        <w:rPr>
+          <w:rFonts w:ascii="Courier New" w:eastAsia="Times New Roman" w:hAnsi="Courier New" w:cs="Courier New"/>
+          <w:color w:val="000000"/>
+          <w:sz w:val="21"/>
+          <w:szCs w:val="21"/>
+          <w:lang w:val="en-CA" w:eastAsia="fr-CA"/>
+        </w:rPr>
+        <w:t>, v)</w:t>
+      </w:r>
+    </w:p>
+    <w:p>
+      <w:pPr>
+        <w:pBdr>
+          <w:top w:val="single" w:sz="6" w:space="12" w:color="DDDDDD"/>
+          <w:left w:val="single" w:sz="6" w:space="12" w:color="DDDDDD"/>
+          <w:bottom w:val="single" w:sz="6" w:space="12" w:color="DDDDDD"/>
+          <w:right w:val="single" w:sz="6" w:space="12" w:color="DDDDDD"/>
+        </w:pBdr>
+        <w:shd w:val="clear" w:color="auto" w:fill="F9F9F9"/>
+        <w:tabs>
+          <w:tab w:val="left" w:pos="916"/>
+          <w:tab w:val="left" w:pos="1832"/>
+          <w:tab w:val="left" w:pos="2748"/>
+          <w:tab w:val="left" w:pos="3664"/>
+          <w:tab w:val="left" w:pos="4580"/>
+          <w:tab w:val="left" w:pos="5496"/>
+          <w:tab w:val="left" w:pos="6412"/>
+          <w:tab w:val="left" w:pos="7328"/>
+          <w:tab w:val="left" w:pos="8244"/>
+          <w:tab w:val="left" w:pos="9160"/>
+          <w:tab w:val="left" w:pos="10076"/>
+          <w:tab w:val="left" w:pos="10992"/>
+          <w:tab w:val="left" w:pos="11908"/>
+          <w:tab w:val="left" w:pos="12824"/>
+          <w:tab w:val="left" w:pos="13740"/>
+          <w:tab w:val="left" w:pos="14656"/>
+        </w:tabs>
+        <w:spacing w:after="0" w:line="312" w:lineRule="atLeast"/>
+        <w:rPr>
+          <w:rFonts w:ascii="Courier New" w:eastAsia="Times New Roman" w:hAnsi="Courier New" w:cs="Courier New"/>
+          <w:color w:val="000000"/>
+          <w:sz w:val="21"/>
+          <w:szCs w:val="21"/>
+          <w:lang w:val="en-CA" w:eastAsia="fr-CA"/>
+        </w:rPr>
+      </w:pPr>
+      <w:r>
+        <w:rPr>
+          <w:rFonts w:ascii="Courier New" w:eastAsia="Times New Roman" w:hAnsi="Courier New" w:cs="Courier New"/>
+          <w:color w:val="000000"/>
+          <w:sz w:val="21"/>
+          <w:szCs w:val="21"/>
+          <w:lang w:val="en-CA" w:eastAsia="fr-CA"/>
+        </w:rPr>
+        <w:t xml:space="preserve">09         </w:t>
+      </w:r>
+      <w:r>
+        <w:rPr>
+          <w:rFonts w:ascii="Courier New" w:eastAsia="Times New Roman" w:hAnsi="Courier New" w:cs="Courier New"/>
+          <w:b/>
+          <w:bCs/>
+          <w:color w:val="000000"/>
+          <w:sz w:val="21"/>
+          <w:szCs w:val="21"/>
+          <w:lang w:val="en-CA" w:eastAsia="fr-CA"/>
+        </w:rPr>
+        <w:t>return</w:t>
+      </w:r>
+      <w:r>
+        <w:rPr>
+          <w:rFonts w:ascii="Courier New" w:eastAsia="Times New Roman" w:hAnsi="Courier New" w:cs="Courier New"/>
+          <w:color w:val="000000"/>
+          <w:sz w:val="21"/>
+          <w:szCs w:val="21"/>
+          <w:lang w:val="en-CA" w:eastAsia="fr-CA"/>
+        </w:rPr>
+        <w:t xml:space="preserve"> </w:t>
+      </w:r>
+      <w:proofErr w:type="spellStart"/>
+      <w:r>
+        <w:rPr>
+          <w:rFonts w:ascii="Courier New" w:eastAsia="Times New Roman" w:hAnsi="Courier New" w:cs="Courier New"/>
+          <w:color w:val="000000"/>
+          <w:sz w:val="21"/>
+          <w:szCs w:val="21"/>
+          <w:lang w:val="en-CA" w:eastAsia="fr-CA"/>
+        </w:rPr>
+        <w:t>bestValue</w:t>
+      </w:r>
+      <w:proofErr w:type="spellEnd"/>
+    </w:p>
+    <w:p>
+      <w:pPr>
+        <w:pBdr>
+          <w:top w:val="single" w:sz="6" w:space="12" w:color="DDDDDD"/>
+          <w:left w:val="single" w:sz="6" w:space="12" w:color="DDDDDD"/>
+          <w:bottom w:val="single" w:sz="6" w:space="12" w:color="DDDDDD"/>
+          <w:right w:val="single" w:sz="6" w:space="12" w:color="DDDDDD"/>
+        </w:pBdr>
+        <w:shd w:val="clear" w:color="auto" w:fill="F9F9F9"/>
+        <w:tabs>
+          <w:tab w:val="left" w:pos="916"/>
+          <w:tab w:val="left" w:pos="1832"/>
+          <w:tab w:val="left" w:pos="2748"/>
+          <w:tab w:val="left" w:pos="3664"/>
+          <w:tab w:val="left" w:pos="4580"/>
+          <w:tab w:val="left" w:pos="5496"/>
+          <w:tab w:val="left" w:pos="6412"/>
+          <w:tab w:val="left" w:pos="7328"/>
+          <w:tab w:val="left" w:pos="8244"/>
+          <w:tab w:val="left" w:pos="9160"/>
+          <w:tab w:val="left" w:pos="10076"/>
+          <w:tab w:val="left" w:pos="10992"/>
+          <w:tab w:val="left" w:pos="11908"/>
+          <w:tab w:val="left" w:pos="12824"/>
+          <w:tab w:val="left" w:pos="13740"/>
+          <w:tab w:val="left" w:pos="14656"/>
+        </w:tabs>
+        <w:spacing w:after="0" w:line="312" w:lineRule="atLeast"/>
+        <w:rPr>
+          <w:rFonts w:ascii="Courier New" w:eastAsia="Times New Roman" w:hAnsi="Courier New" w:cs="Courier New"/>
+          <w:color w:val="000000"/>
+          <w:sz w:val="21"/>
+          <w:szCs w:val="21"/>
+          <w:lang w:val="en-CA" w:eastAsia="fr-CA"/>
+        </w:rPr>
+      </w:pPr>
+    </w:p>
+    <w:p>
+      <w:pPr>
+        <w:pBdr>
+          <w:top w:val="single" w:sz="6" w:space="12" w:color="DDDDDD"/>
+          <w:left w:val="single" w:sz="6" w:space="12" w:color="DDDDDD"/>
+          <w:bottom w:val="single" w:sz="6" w:space="12" w:color="DDDDDD"/>
+          <w:right w:val="single" w:sz="6" w:space="12" w:color="DDDDDD"/>
+        </w:pBdr>
+        <w:shd w:val="clear" w:color="auto" w:fill="F9F9F9"/>
+        <w:tabs>
+          <w:tab w:val="left" w:pos="916"/>
+          <w:tab w:val="left" w:pos="1832"/>
+          <w:tab w:val="left" w:pos="2748"/>
+          <w:tab w:val="left" w:pos="3664"/>
+          <w:tab w:val="left" w:pos="4580"/>
+          <w:tab w:val="left" w:pos="5496"/>
+          <w:tab w:val="left" w:pos="6412"/>
+          <w:tab w:val="left" w:pos="7328"/>
+          <w:tab w:val="left" w:pos="8244"/>
+          <w:tab w:val="left" w:pos="9160"/>
+          <w:tab w:val="left" w:pos="10076"/>
+          <w:tab w:val="left" w:pos="10992"/>
+          <w:tab w:val="left" w:pos="11908"/>
+          <w:tab w:val="left" w:pos="12824"/>
+          <w:tab w:val="left" w:pos="13740"/>
+          <w:tab w:val="left" w:pos="14656"/>
+        </w:tabs>
+        <w:spacing w:after="0" w:line="312" w:lineRule="atLeast"/>
+        <w:rPr>
+          <w:rFonts w:ascii="Courier New" w:eastAsia="Times New Roman" w:hAnsi="Courier New" w:cs="Courier New"/>
+          <w:color w:val="000000"/>
+          <w:sz w:val="21"/>
+          <w:szCs w:val="21"/>
+          <w:lang w:val="en-CA" w:eastAsia="fr-CA"/>
+        </w:rPr>
+      </w:pPr>
+      <w:r>
+        <w:rPr>
+          <w:rFonts w:ascii="Courier New" w:eastAsia="Times New Roman" w:hAnsi="Courier New" w:cs="Courier New"/>
+          <w:color w:val="000000"/>
+          <w:sz w:val="21"/>
+          <w:szCs w:val="21"/>
+          <w:lang w:val="en-CA" w:eastAsia="fr-CA"/>
+        </w:rPr>
+        <w:t xml:space="preserve">10     </w:t>
+      </w:r>
+      <w:r>
+        <w:rPr>
+          <w:rFonts w:ascii="Courier New" w:eastAsia="Times New Roman" w:hAnsi="Courier New" w:cs="Courier New"/>
+          <w:b/>
+          <w:bCs/>
+          <w:color w:val="000000"/>
+          <w:sz w:val="21"/>
+          <w:szCs w:val="21"/>
+          <w:lang w:val="en-CA" w:eastAsia="fr-CA"/>
+        </w:rPr>
+        <w:t>else</w:t>
+      </w:r>
+      <w:r>
+        <w:rPr>
+          <w:rFonts w:ascii="Courier New" w:eastAsia="Times New Roman" w:hAnsi="Courier New" w:cs="Courier New"/>
+          <w:color w:val="000000"/>
+          <w:sz w:val="21"/>
+          <w:szCs w:val="21"/>
+          <w:lang w:val="en-CA" w:eastAsia="fr-CA"/>
+        </w:rPr>
+        <w:t xml:space="preserve">    </w:t>
+      </w:r>
+      <w:r>
+        <w:rPr>
+          <w:rFonts w:ascii="Courier New" w:eastAsia="Times New Roman" w:hAnsi="Courier New" w:cs="Courier New"/>
+          <w:i/>
+          <w:iCs/>
+          <w:color w:val="000000"/>
+          <w:sz w:val="21"/>
+          <w:szCs w:val="21"/>
+          <w:lang w:val="en-CA" w:eastAsia="fr-CA"/>
+        </w:rPr>
+        <w:t>(* minimizing player *)</w:t>
+      </w:r>
+    </w:p>
+    <w:p>
+      <w:pPr>
+        <w:pBdr>
+          <w:top w:val="single" w:sz="6" w:space="12" w:color="DDDDDD"/>
+          <w:left w:val="single" w:sz="6" w:space="12" w:color="DDDDDD"/>
+          <w:bottom w:val="single" w:sz="6" w:space="12" w:color="DDDDDD"/>
+          <w:right w:val="single" w:sz="6" w:space="12" w:color="DDDDDD"/>
+        </w:pBdr>
+        <w:shd w:val="clear" w:color="auto" w:fill="F9F9F9"/>
+        <w:tabs>
+          <w:tab w:val="left" w:pos="916"/>
+          <w:tab w:val="left" w:pos="1832"/>
+          <w:tab w:val="left" w:pos="2748"/>
+          <w:tab w:val="left" w:pos="3664"/>
+          <w:tab w:val="left" w:pos="4580"/>
+          <w:tab w:val="left" w:pos="5496"/>
+          <w:tab w:val="left" w:pos="6412"/>
+          <w:tab w:val="left" w:pos="7328"/>
+          <w:tab w:val="left" w:pos="8244"/>
+          <w:tab w:val="left" w:pos="9160"/>
+          <w:tab w:val="left" w:pos="10076"/>
+          <w:tab w:val="left" w:pos="10992"/>
+          <w:tab w:val="left" w:pos="11908"/>
+          <w:tab w:val="left" w:pos="12824"/>
+          <w:tab w:val="left" w:pos="13740"/>
+          <w:tab w:val="left" w:pos="14656"/>
+        </w:tabs>
+        <w:spacing w:after="0" w:line="312" w:lineRule="atLeast"/>
+        <w:rPr>
+          <w:rFonts w:ascii="Courier New" w:eastAsia="Times New Roman" w:hAnsi="Courier New" w:cs="Courier New"/>
+          <w:color w:val="000000"/>
+          <w:sz w:val="21"/>
+          <w:szCs w:val="21"/>
+          <w:lang w:val="en-CA" w:eastAsia="fr-CA"/>
+        </w:rPr>
+      </w:pPr>
+      <w:r>
+        <w:rPr>
+          <w:rFonts w:ascii="Courier New" w:eastAsia="Times New Roman" w:hAnsi="Courier New" w:cs="Courier New"/>
+          <w:color w:val="000000"/>
+          <w:sz w:val="21"/>
+          <w:szCs w:val="21"/>
+          <w:lang w:val="en-CA" w:eastAsia="fr-CA"/>
+        </w:rPr>
+        <w:t xml:space="preserve">11         </w:t>
+      </w:r>
+      <w:proofErr w:type="spellStart"/>
+      <w:proofErr w:type="gramStart"/>
+      <w:r>
+        <w:rPr>
+          <w:rFonts w:ascii="Courier New" w:eastAsia="Times New Roman" w:hAnsi="Courier New" w:cs="Courier New"/>
+          <w:color w:val="000000"/>
+          <w:sz w:val="21"/>
+          <w:szCs w:val="21"/>
+          <w:lang w:val="en-CA" w:eastAsia="fr-CA"/>
+        </w:rPr>
+        <w:t>bestValue</w:t>
+      </w:r>
+      <w:proofErr w:type="spellEnd"/>
+      <w:r>
+        <w:rPr>
+          <w:rFonts w:ascii="Courier New" w:eastAsia="Times New Roman" w:hAnsi="Courier New" w:cs="Courier New"/>
+          <w:color w:val="000000"/>
+          <w:sz w:val="21"/>
+          <w:szCs w:val="21"/>
+          <w:lang w:val="en-CA" w:eastAsia="fr-CA"/>
+        </w:rPr>
+        <w:t xml:space="preserve"> :=</w:t>
+      </w:r>
+      <w:proofErr w:type="gramEnd"/>
+      <w:r>
+        <w:rPr>
+          <w:rFonts w:ascii="Courier New" w:eastAsia="Times New Roman" w:hAnsi="Courier New" w:cs="Courier New"/>
+          <w:color w:val="000000"/>
+          <w:sz w:val="21"/>
+          <w:szCs w:val="21"/>
+          <w:lang w:val="en-CA" w:eastAsia="fr-CA"/>
+        </w:rPr>
+        <w:t xml:space="preserve"> +∞</w:t>
+      </w:r>
+    </w:p>
+    <w:p>
+      <w:pPr>
+        <w:pBdr>
+          <w:top w:val="single" w:sz="6" w:space="12" w:color="DDDDDD"/>
+          <w:left w:val="single" w:sz="6" w:space="12" w:color="DDDDDD"/>
+          <w:bottom w:val="single" w:sz="6" w:space="12" w:color="DDDDDD"/>
+          <w:right w:val="single" w:sz="6" w:space="12" w:color="DDDDDD"/>
+        </w:pBdr>
+        <w:shd w:val="clear" w:color="auto" w:fill="F9F9F9"/>
+        <w:tabs>
+          <w:tab w:val="left" w:pos="916"/>
+          <w:tab w:val="left" w:pos="1832"/>
+          <w:tab w:val="left" w:pos="2748"/>
+          <w:tab w:val="left" w:pos="3664"/>
+          <w:tab w:val="left" w:pos="4580"/>
+          <w:tab w:val="left" w:pos="5496"/>
+          <w:tab w:val="left" w:pos="6412"/>
+          <w:tab w:val="left" w:pos="7328"/>
+          <w:tab w:val="left" w:pos="8244"/>
+          <w:tab w:val="left" w:pos="9160"/>
+          <w:tab w:val="left" w:pos="10076"/>
+          <w:tab w:val="left" w:pos="10992"/>
+          <w:tab w:val="left" w:pos="11908"/>
+          <w:tab w:val="left" w:pos="12824"/>
+          <w:tab w:val="left" w:pos="13740"/>
+          <w:tab w:val="left" w:pos="14656"/>
+        </w:tabs>
+        <w:spacing w:after="0" w:line="312" w:lineRule="atLeast"/>
+        <w:rPr>
+          <w:rFonts w:ascii="Courier New" w:eastAsia="Times New Roman" w:hAnsi="Courier New" w:cs="Courier New"/>
+          <w:color w:val="000000"/>
+          <w:sz w:val="21"/>
+          <w:szCs w:val="21"/>
+          <w:lang w:val="en-CA" w:eastAsia="fr-CA"/>
+        </w:rPr>
+      </w:pPr>
+      <w:r>
+        <w:rPr>
+          <w:rFonts w:ascii="Courier New" w:eastAsia="Times New Roman" w:hAnsi="Courier New" w:cs="Courier New"/>
+          <w:color w:val="000000"/>
+          <w:sz w:val="21"/>
+          <w:szCs w:val="21"/>
+          <w:lang w:val="en-CA" w:eastAsia="fr-CA"/>
+        </w:rPr>
+        <w:lastRenderedPageBreak/>
+        <w:t xml:space="preserve">12         </w:t>
+      </w:r>
+      <w:r>
+        <w:rPr>
+          <w:rFonts w:ascii="Courier New" w:eastAsia="Times New Roman" w:hAnsi="Courier New" w:cs="Courier New"/>
+          <w:b/>
+          <w:bCs/>
+          <w:color w:val="000000"/>
+          <w:sz w:val="21"/>
+          <w:szCs w:val="21"/>
+          <w:lang w:val="en-CA" w:eastAsia="fr-CA"/>
+        </w:rPr>
+        <w:t>for each</w:t>
+      </w:r>
+      <w:r>
+        <w:rPr>
+          <w:rFonts w:ascii="Courier New" w:eastAsia="Times New Roman" w:hAnsi="Courier New" w:cs="Courier New"/>
+          <w:color w:val="000000"/>
+          <w:sz w:val="21"/>
+          <w:szCs w:val="21"/>
+          <w:lang w:val="en-CA" w:eastAsia="fr-CA"/>
+        </w:rPr>
+        <w:t xml:space="preserve"> child of node</w:t>
+      </w:r>
+    </w:p>
+    <w:p>
+      <w:pPr>
+        <w:pBdr>
+          <w:top w:val="single" w:sz="6" w:space="12" w:color="DDDDDD"/>
+          <w:left w:val="single" w:sz="6" w:space="12" w:color="DDDDDD"/>
+          <w:bottom w:val="single" w:sz="6" w:space="12" w:color="DDDDDD"/>
+          <w:right w:val="single" w:sz="6" w:space="12" w:color="DDDDDD"/>
+        </w:pBdr>
+        <w:shd w:val="clear" w:color="auto" w:fill="F9F9F9"/>
+        <w:tabs>
+          <w:tab w:val="left" w:pos="916"/>
+          <w:tab w:val="left" w:pos="1832"/>
+          <w:tab w:val="left" w:pos="2748"/>
+          <w:tab w:val="left" w:pos="3664"/>
+          <w:tab w:val="left" w:pos="4580"/>
+          <w:tab w:val="left" w:pos="5496"/>
+          <w:tab w:val="left" w:pos="6412"/>
+          <w:tab w:val="left" w:pos="7328"/>
+          <w:tab w:val="left" w:pos="8244"/>
+          <w:tab w:val="left" w:pos="9160"/>
+          <w:tab w:val="left" w:pos="10076"/>
+          <w:tab w:val="left" w:pos="10992"/>
+          <w:tab w:val="left" w:pos="11908"/>
+          <w:tab w:val="left" w:pos="12824"/>
+          <w:tab w:val="left" w:pos="13740"/>
+          <w:tab w:val="left" w:pos="14656"/>
+        </w:tabs>
+        <w:spacing w:after="0" w:line="312" w:lineRule="atLeast"/>
+        <w:rPr>
+          <w:rFonts w:ascii="Courier New" w:eastAsia="Times New Roman" w:hAnsi="Courier New" w:cs="Courier New"/>
+          <w:color w:val="000000"/>
+          <w:sz w:val="21"/>
+          <w:szCs w:val="21"/>
+          <w:lang w:val="en-CA" w:eastAsia="fr-CA"/>
+        </w:rPr>
+      </w:pPr>
+      <w:r>
+        <w:rPr>
+          <w:rFonts w:ascii="Courier New" w:eastAsia="Times New Roman" w:hAnsi="Courier New" w:cs="Courier New"/>
+          <w:color w:val="000000"/>
+          <w:sz w:val="21"/>
+          <w:szCs w:val="21"/>
+          <w:lang w:val="en-CA" w:eastAsia="fr-CA"/>
+        </w:rPr>
+        <w:t xml:space="preserve">13             </w:t>
+      </w:r>
+      <w:proofErr w:type="gramStart"/>
+      <w:r>
+        <w:rPr>
+          <w:rFonts w:ascii="Courier New" w:eastAsia="Times New Roman" w:hAnsi="Courier New" w:cs="Courier New"/>
+          <w:color w:val="000000"/>
+          <w:sz w:val="21"/>
+          <w:szCs w:val="21"/>
+          <w:lang w:val="en-CA" w:eastAsia="fr-CA"/>
+        </w:rPr>
+        <w:t>v :=</w:t>
+      </w:r>
+      <w:proofErr w:type="gramEnd"/>
+      <w:r>
+        <w:rPr>
+          <w:rFonts w:ascii="Courier New" w:eastAsia="Times New Roman" w:hAnsi="Courier New" w:cs="Courier New"/>
+          <w:color w:val="000000"/>
+          <w:sz w:val="21"/>
+          <w:szCs w:val="21"/>
+          <w:lang w:val="en-CA" w:eastAsia="fr-CA"/>
+        </w:rPr>
+        <w:t xml:space="preserve"> minimax(child, depth − 1, TRUE)</w:t>
+      </w:r>
+    </w:p>
+    <w:p>
+      <w:pPr>
+        <w:pBdr>
+          <w:top w:val="single" w:sz="6" w:space="12" w:color="DDDDDD"/>
+          <w:left w:val="single" w:sz="6" w:space="12" w:color="DDDDDD"/>
+          <w:bottom w:val="single" w:sz="6" w:space="12" w:color="DDDDDD"/>
+          <w:right w:val="single" w:sz="6" w:space="12" w:color="DDDDDD"/>
+        </w:pBdr>
+        <w:shd w:val="clear" w:color="auto" w:fill="F9F9F9"/>
+        <w:tabs>
+          <w:tab w:val="left" w:pos="916"/>
+          <w:tab w:val="left" w:pos="1832"/>
+          <w:tab w:val="left" w:pos="2748"/>
+          <w:tab w:val="left" w:pos="3664"/>
+          <w:tab w:val="left" w:pos="4580"/>
+          <w:tab w:val="left" w:pos="5496"/>
+          <w:tab w:val="left" w:pos="6412"/>
+          <w:tab w:val="left" w:pos="7328"/>
+          <w:tab w:val="left" w:pos="8244"/>
+          <w:tab w:val="left" w:pos="9160"/>
+          <w:tab w:val="left" w:pos="10076"/>
+          <w:tab w:val="left" w:pos="10992"/>
+          <w:tab w:val="left" w:pos="11908"/>
+          <w:tab w:val="left" w:pos="12824"/>
+          <w:tab w:val="left" w:pos="13740"/>
+          <w:tab w:val="left" w:pos="14656"/>
+        </w:tabs>
+        <w:spacing w:after="0" w:line="312" w:lineRule="atLeast"/>
+        <w:rPr>
+          <w:rFonts w:ascii="Courier New" w:eastAsia="Times New Roman" w:hAnsi="Courier New" w:cs="Courier New"/>
+          <w:color w:val="000000"/>
+          <w:sz w:val="21"/>
+          <w:szCs w:val="21"/>
+          <w:lang w:val="en-CA" w:eastAsia="fr-CA"/>
+        </w:rPr>
+      </w:pPr>
+      <w:r>
+        <w:rPr>
+          <w:rFonts w:ascii="Courier New" w:eastAsia="Times New Roman" w:hAnsi="Courier New" w:cs="Courier New"/>
+          <w:color w:val="000000"/>
+          <w:sz w:val="21"/>
+          <w:szCs w:val="21"/>
+          <w:lang w:val="en-CA" w:eastAsia="fr-CA"/>
+        </w:rPr>
+        <w:t xml:space="preserve">14             </w:t>
+      </w:r>
+      <w:proofErr w:type="spellStart"/>
+      <w:proofErr w:type="gramStart"/>
+      <w:r>
+        <w:rPr>
+          <w:rFonts w:ascii="Courier New" w:eastAsia="Times New Roman" w:hAnsi="Courier New" w:cs="Courier New"/>
+          <w:color w:val="000000"/>
+          <w:sz w:val="21"/>
+          <w:szCs w:val="21"/>
+          <w:lang w:val="en-CA" w:eastAsia="fr-CA"/>
+        </w:rPr>
+        <w:t>bestValue</w:t>
+      </w:r>
+      <w:proofErr w:type="spellEnd"/>
+      <w:r>
+        <w:rPr>
+          <w:rFonts w:ascii="Courier New" w:eastAsia="Times New Roman" w:hAnsi="Courier New" w:cs="Courier New"/>
+          <w:color w:val="000000"/>
+          <w:sz w:val="21"/>
+          <w:szCs w:val="21"/>
+          <w:lang w:val="en-CA" w:eastAsia="fr-CA"/>
+        </w:rPr>
+        <w:t xml:space="preserve"> :=</w:t>
+      </w:r>
+      <w:proofErr w:type="gramEnd"/>
+      <w:r>
+        <w:rPr>
+          <w:rFonts w:ascii="Courier New" w:eastAsia="Times New Roman" w:hAnsi="Courier New" w:cs="Courier New"/>
+          <w:color w:val="000000"/>
+          <w:sz w:val="21"/>
+          <w:szCs w:val="21"/>
+          <w:lang w:val="en-CA" w:eastAsia="fr-CA"/>
+        </w:rPr>
+        <w:t xml:space="preserve"> min(</w:t>
+      </w:r>
+      <w:proofErr w:type="spellStart"/>
+      <w:r>
+        <w:rPr>
+          <w:rFonts w:ascii="Courier New" w:eastAsia="Times New Roman" w:hAnsi="Courier New" w:cs="Courier New"/>
+          <w:color w:val="000000"/>
+          <w:sz w:val="21"/>
+          <w:szCs w:val="21"/>
+          <w:lang w:val="en-CA" w:eastAsia="fr-CA"/>
+        </w:rPr>
+        <w:t>bestValue</w:t>
+      </w:r>
+      <w:proofErr w:type="spellEnd"/>
+      <w:r>
+        <w:rPr>
+          <w:rFonts w:ascii="Courier New" w:eastAsia="Times New Roman" w:hAnsi="Courier New" w:cs="Courier New"/>
+          <w:color w:val="000000"/>
+          <w:sz w:val="21"/>
+          <w:szCs w:val="21"/>
+          <w:lang w:val="en-CA" w:eastAsia="fr-CA"/>
+        </w:rPr>
+        <w:t>, v)</w:t>
+      </w:r>
+    </w:p>
+    <w:p>
+      <w:pPr>
+        <w:pBdr>
+          <w:top w:val="single" w:sz="6" w:space="12" w:color="DDDDDD"/>
+          <w:left w:val="single" w:sz="6" w:space="12" w:color="DDDDDD"/>
+          <w:bottom w:val="single" w:sz="6" w:space="12" w:color="DDDDDD"/>
+          <w:right w:val="single" w:sz="6" w:space="12" w:color="DDDDDD"/>
+        </w:pBdr>
+        <w:shd w:val="clear" w:color="auto" w:fill="F9F9F9"/>
+        <w:tabs>
+          <w:tab w:val="left" w:pos="916"/>
+          <w:tab w:val="left" w:pos="1832"/>
+          <w:tab w:val="left" w:pos="2748"/>
+          <w:tab w:val="left" w:pos="3664"/>
+          <w:tab w:val="left" w:pos="4580"/>
+          <w:tab w:val="left" w:pos="5496"/>
+          <w:tab w:val="left" w:pos="6412"/>
+          <w:tab w:val="left" w:pos="7328"/>
+          <w:tab w:val="left" w:pos="8244"/>
+          <w:tab w:val="left" w:pos="9160"/>
+          <w:tab w:val="left" w:pos="10076"/>
+          <w:tab w:val="left" w:pos="10992"/>
+          <w:tab w:val="left" w:pos="11908"/>
+          <w:tab w:val="left" w:pos="12824"/>
+          <w:tab w:val="left" w:pos="13740"/>
+          <w:tab w:val="left" w:pos="14656"/>
+        </w:tabs>
+        <w:spacing w:after="0" w:line="312" w:lineRule="atLeast"/>
+        <w:rPr>
+          <w:rFonts w:ascii="Courier New" w:eastAsia="Times New Roman" w:hAnsi="Courier New" w:cs="Courier New"/>
+          <w:color w:val="000000"/>
+          <w:sz w:val="21"/>
+          <w:szCs w:val="21"/>
+          <w:lang w:val="en-CA" w:eastAsia="fr-CA"/>
+        </w:rPr>
+      </w:pPr>
+      <w:r>
+        <w:rPr>
+          <w:rFonts w:ascii="Courier New" w:eastAsia="Times New Roman" w:hAnsi="Courier New" w:cs="Courier New"/>
+          <w:color w:val="000000"/>
+          <w:sz w:val="21"/>
+          <w:szCs w:val="21"/>
+          <w:lang w:val="en-CA" w:eastAsia="fr-CA"/>
+        </w:rPr>
+        <w:t xml:space="preserve">15         </w:t>
+      </w:r>
+      <w:r>
+        <w:rPr>
+          <w:rFonts w:ascii="Courier New" w:eastAsia="Times New Roman" w:hAnsi="Courier New" w:cs="Courier New"/>
+          <w:b/>
+          <w:bCs/>
+          <w:color w:val="000000"/>
+          <w:sz w:val="21"/>
+          <w:szCs w:val="21"/>
+          <w:lang w:val="en-CA" w:eastAsia="fr-CA"/>
+        </w:rPr>
+        <w:t>return</w:t>
+      </w:r>
+      <w:r>
+        <w:rPr>
+          <w:rFonts w:ascii="Courier New" w:eastAsia="Times New Roman" w:hAnsi="Courier New" w:cs="Courier New"/>
+          <w:color w:val="000000"/>
+          <w:sz w:val="21"/>
+          <w:szCs w:val="21"/>
+          <w:lang w:val="en-CA" w:eastAsia="fr-CA"/>
+        </w:rPr>
+        <w:t xml:space="preserve"> </w:t>
+      </w:r>
+      <w:proofErr w:type="spellStart"/>
+      <w:r>
+        <w:rPr>
+          <w:rFonts w:ascii="Courier New" w:eastAsia="Times New Roman" w:hAnsi="Courier New" w:cs="Courier New"/>
+          <w:color w:val="000000"/>
+          <w:sz w:val="21"/>
+          <w:szCs w:val="21"/>
+          <w:lang w:val="en-CA" w:eastAsia="fr-CA"/>
+        </w:rPr>
+        <w:t>bestValue</w:t>
+      </w:r>
+      <w:proofErr w:type="spellEnd"/>
+    </w:p>
+    <w:p>
+      <w:pPr>
+        <w:rPr>
+          <w:lang w:val="en-CA"/>
+        </w:rPr>
+      </w:pPr>
+    </w:p>
+    <w:p>
+      <w:pPr>
+        <w:pStyle w:val="PrformatHTML"/>
+        <w:pBdr>
+          <w:top w:val="single" w:sz="6" w:space="12" w:color="DDDDDD"/>
+          <w:left w:val="single" w:sz="6" w:space="12" w:color="DDDDDD"/>
+          <w:bottom w:val="single" w:sz="6" w:space="12" w:color="DDDDDD"/>
+          <w:right w:val="single" w:sz="6" w:space="12" w:color="DDDDDD"/>
+        </w:pBdr>
+        <w:shd w:val="clear" w:color="auto" w:fill="F9F9F9"/>
+        <w:spacing w:line="312" w:lineRule="atLeast"/>
+        <w:rPr>
+          <w:color w:val="000000"/>
+          <w:sz w:val="21"/>
+          <w:szCs w:val="21"/>
+          <w:lang w:val="en-CA"/>
+        </w:rPr>
+      </w:pPr>
+      <w:r>
+        <w:rPr>
+          <w:i/>
+          <w:iCs/>
+          <w:color w:val="000000"/>
+          <w:sz w:val="21"/>
+          <w:szCs w:val="21"/>
+          <w:lang w:val="en-CA"/>
+        </w:rPr>
+        <w:t>(* Initial call for maximizing player *)</w:t>
+      </w:r>
+    </w:p>
+    <w:p>
+      <w:pPr>
+        <w:pStyle w:val="PrformatHTML"/>
+        <w:pBdr>
+          <w:top w:val="single" w:sz="6" w:space="12" w:color="DDDDDD"/>
+          <w:left w:val="single" w:sz="6" w:space="12" w:color="DDDDDD"/>
+          <w:bottom w:val="single" w:sz="6" w:space="12" w:color="DDDDDD"/>
+          <w:right w:val="single" w:sz="6" w:space="12" w:color="DDDDDD"/>
+        </w:pBdr>
+        <w:shd w:val="clear" w:color="auto" w:fill="F9F9F9"/>
+        <w:spacing w:line="312" w:lineRule="atLeast"/>
+        <w:rPr>
+          <w:color w:val="000000"/>
+          <w:sz w:val="21"/>
+          <w:szCs w:val="21"/>
+        </w:rPr>
+      </w:pPr>
+      <w:proofErr w:type="gramStart"/>
+      <w:r>
+        <w:rPr>
+          <w:color w:val="000000"/>
+          <w:sz w:val="21"/>
+          <w:szCs w:val="21"/>
+        </w:rPr>
+        <w:t>minimax(</w:t>
+      </w:r>
+      <w:proofErr w:type="spellStart"/>
+      <w:proofErr w:type="gramEnd"/>
+      <w:r>
+        <w:rPr>
+          <w:color w:val="000000"/>
+          <w:sz w:val="21"/>
+          <w:szCs w:val="21"/>
+        </w:rPr>
+        <w:t>origin</w:t>
+      </w:r>
+      <w:proofErr w:type="spellEnd"/>
+      <w:r>
+        <w:rPr>
+          <w:color w:val="000000"/>
+          <w:sz w:val="21"/>
+          <w:szCs w:val="21"/>
+        </w:rPr>
+        <w:t xml:space="preserve">, </w:t>
+      </w:r>
+      <w:proofErr w:type="spellStart"/>
+      <w:r>
+        <w:rPr>
+          <w:color w:val="000000"/>
+          <w:sz w:val="21"/>
+          <w:szCs w:val="21"/>
+        </w:rPr>
+        <w:t>depth</w:t>
+      </w:r>
+      <w:proofErr w:type="spellEnd"/>
+      <w:r>
+        <w:rPr>
+          <w:color w:val="000000"/>
+          <w:sz w:val="21"/>
+          <w:szCs w:val="21"/>
+        </w:rPr>
+        <w:t>, TRUE)</w:t>
+      </w:r>
+    </w:p>
+    <w:p>
+      <w:pPr>
+        <w:jc w:val="both"/>
+        <w:rPr>
+          <w:lang w:val="en-CA"/>
+        </w:rPr>
+      </w:pPr>
+      <w:r>
+        <w:rPr>
+          <w:lang w:val="en-CA"/>
+        </w:rPr>
+        <w:tab/>
+      </w:r>
+    </w:p>
+    <w:p>
+      <w:pPr>
+        <w:ind w:firstLine="720"/>
+        <w:jc w:val="both"/>
+        <w:rPr>
+          <w:lang w:val="fr-CA"/>
+        </w:rPr>
+      </w:pPr>
+      <w:r>
+        <w:rPr>
+          <w:lang w:val="fr-CA"/>
+        </w:rPr>
+        <w:t xml:space="preserve">La valeur heuristique est </w:t>
+      </w:r>
+      <w:r>
+        <w:rPr>
+          <w:lang w:val="fr-CA"/>
+        </w:rPr>
+        <w:t>calculée</w:t>
+      </w:r>
+      <w:r>
+        <w:rPr>
+          <w:lang w:val="fr-CA"/>
+        </w:rPr>
+        <w:t xml:space="preserve"> de mani</w:t>
+      </w:r>
+      <w:r>
+        <w:rPr>
+          <w:lang w:val="fr-CA"/>
+        </w:rPr>
+        <w:t>ère très simple :</w:t>
+      </w:r>
+    </w:p>
+    <w:p>
+      <w:pPr>
+        <w:pStyle w:val="Paragraphedeliste"/>
+        <w:numPr>
+          <w:ilvl w:val="0"/>
+          <w:numId w:val="2"/>
+        </w:numPr>
+        <w:jc w:val="both"/>
+        <w:rPr>
+          <w:lang w:val="fr-CA"/>
+        </w:rPr>
+      </w:pPr>
+      <w:r>
+        <w:rPr>
+          <w:lang w:val="fr-CA"/>
+        </w:rPr>
+        <w:t xml:space="preserve">Si c’est une victoire (4 jetons connectés de MAX), on retourne </w:t>
+      </w:r>
+      <w:r>
+        <w:rPr>
+          <w:color w:val="252525"/>
+          <w:shd w:val="clear" w:color="auto" w:fill="FFFFFF"/>
+          <w:lang w:val="fr-CA"/>
+        </w:rPr>
+        <w:t>10000</w:t>
+      </w:r>
+      <w:r>
+        <w:rPr>
+          <w:lang w:val="fr-CA"/>
+        </w:rPr>
+        <w:t>;</w:t>
+      </w:r>
+    </w:p>
+    <w:p>
+      <w:pPr>
+        <w:pStyle w:val="Paragraphedeliste"/>
+        <w:numPr>
+          <w:ilvl w:val="0"/>
+          <w:numId w:val="2"/>
+        </w:numPr>
+        <w:jc w:val="both"/>
+        <w:rPr>
+          <w:lang w:val="fr-CA"/>
+        </w:rPr>
+      </w:pPr>
+      <w:r>
+        <w:rPr>
+          <w:lang w:val="fr-CA"/>
+        </w:rPr>
+        <w:t>Si c’est une défaite (4 jetons connectés de MIN), on retourne -</w:t>
+      </w:r>
+      <w:r>
+        <w:rPr>
+          <w:color w:val="252525"/>
+          <w:shd w:val="clear" w:color="auto" w:fill="FFFFFF"/>
+          <w:lang w:val="fr-CA"/>
+        </w:rPr>
+        <w:t>10000</w:t>
+      </w:r>
+      <w:r>
+        <w:rPr>
+          <w:color w:val="252525"/>
+          <w:shd w:val="clear" w:color="auto" w:fill="FFFFFF"/>
+          <w:lang w:val="fr-CA"/>
+        </w:rPr>
+        <w:t>;</w:t>
+      </w:r>
+    </w:p>
+    <w:p>
+      <w:pPr>
+        <w:pStyle w:val="Paragraphedeliste"/>
+        <w:numPr>
+          <w:ilvl w:val="0"/>
+          <w:numId w:val="2"/>
+        </w:numPr>
+        <w:jc w:val="both"/>
+        <w:rPr>
+          <w:lang w:val="fr-CA"/>
+        </w:rPr>
+      </w:pPr>
+      <w:r>
+        <w:rPr>
+          <w:color w:val="252525"/>
+          <w:shd w:val="clear" w:color="auto" w:fill="FFFFFF"/>
+          <w:lang w:val="fr-CA"/>
+        </w:rPr>
+        <w:t>Si c’est nul (la grille est pleine), on retourne 0;</w:t>
+      </w:r>
+    </w:p>
+    <w:p>
+      <w:pPr>
+        <w:pStyle w:val="Paragraphedeliste"/>
+        <w:numPr>
+          <w:ilvl w:val="0"/>
+          <w:numId w:val="2"/>
+        </w:numPr>
+        <w:jc w:val="both"/>
+        <w:rPr>
+          <w:lang w:val="fr-CA"/>
+        </w:rPr>
+      </w:pPr>
+      <w:r>
+        <w:rPr>
+          <w:color w:val="252525"/>
+          <w:shd w:val="clear" w:color="auto" w:fill="FFFFFF"/>
+          <w:lang w:val="fr-CA"/>
+        </w:rPr>
+        <w:t xml:space="preserve">Si la partie est encore en cours (grille non pleine sans victoire), on utilise 10 * (nombre de </w:t>
+      </w:r>
+      <w:r>
+        <w:rPr>
+          <w:color w:val="252525"/>
+          <w:shd w:val="clear" w:color="auto" w:fill="FFFFFF"/>
+          <w:lang w:val="fr-CA"/>
+        </w:rPr>
+        <w:t xml:space="preserve">positions qui mènent à une victoire </w:t>
+      </w:r>
+      <w:r>
+        <w:rPr>
+          <w:color w:val="252525"/>
+          <w:shd w:val="clear" w:color="auto" w:fill="FFFFFF"/>
+          <w:lang w:val="fr-CA"/>
+        </w:rPr>
+        <w:t>de MAX</w:t>
+      </w:r>
+      <w:r>
+        <w:rPr>
+          <w:color w:val="252525"/>
+          <w:shd w:val="clear" w:color="auto" w:fill="FFFFFF"/>
+          <w:lang w:val="fr-CA"/>
+        </w:rPr>
+        <w:t xml:space="preserve"> - </w:t>
+      </w:r>
+      <w:r>
+        <w:rPr>
+          <w:color w:val="252525"/>
+          <w:shd w:val="clear" w:color="auto" w:fill="FFFFFF"/>
+          <w:lang w:val="fr-CA"/>
+        </w:rPr>
+        <w:t>nombre de positions qui mènent à une victoire de MIN</w:t>
+      </w:r>
+      <w:r>
+        <w:rPr>
+          <w:color w:val="252525"/>
+          <w:shd w:val="clear" w:color="auto" w:fill="FFFFFF"/>
+          <w:lang w:val="fr-CA"/>
+        </w:rPr>
+        <w:t xml:space="preserve">) + </w:t>
+      </w:r>
+      <w:r>
+        <w:rPr>
+          <w:color w:val="252525"/>
+          <w:shd w:val="clear" w:color="auto" w:fill="FFFFFF"/>
+          <w:lang w:val="fr-CA"/>
+        </w:rPr>
+        <w:t xml:space="preserve">nombre de positions qui mènent à une </w:t>
+      </w:r>
+      <w:r>
+        <w:rPr>
+          <w:color w:val="252525"/>
+          <w:shd w:val="clear" w:color="auto" w:fill="FFFFFF"/>
+          <w:lang w:val="fr-CA"/>
+        </w:rPr>
+        <w:t xml:space="preserve">connexion de 3 jetons de MAX </w:t>
+      </w:r>
+      <w:r>
+        <w:rPr>
+          <w:color w:val="252525"/>
+          <w:shd w:val="clear" w:color="auto" w:fill="FFFFFF"/>
+          <w:lang w:val="fr-CA"/>
+        </w:rPr>
+        <w:t xml:space="preserve">– </w:t>
+      </w:r>
+      <w:r>
+        <w:rPr>
+          <w:color w:val="252525"/>
+          <w:shd w:val="clear" w:color="auto" w:fill="FFFFFF"/>
+          <w:lang w:val="fr-CA"/>
+        </w:rPr>
+        <w:t xml:space="preserve">nombre de positions qui mènent à une connexion de 3 jetons de </w:t>
+      </w:r>
+      <w:r>
+        <w:rPr>
+          <w:color w:val="252525"/>
+          <w:shd w:val="clear" w:color="auto" w:fill="FFFFFF"/>
+          <w:lang w:val="fr-CA"/>
+        </w:rPr>
+        <w:t>MIN</w:t>
+      </w:r>
+      <w:r>
+        <w:rPr>
+          <w:color w:val="252525"/>
+          <w:shd w:val="clear" w:color="auto" w:fill="FFFFFF"/>
+          <w:lang w:val="fr-CA"/>
+        </w:rPr>
+        <w:t>.</w:t>
+      </w:r>
+    </w:p>
+    <w:p>
+      <w:pPr>
+        <w:ind w:firstLine="720"/>
+        <w:jc w:val="both"/>
+        <w:rPr>
+          <w:lang w:val="fr-CA"/>
+        </w:rPr>
+      </w:pPr>
+      <w:r>
+        <w:rPr>
+          <w:lang w:val="fr-CA"/>
+        </w:rPr>
+        <w:t xml:space="preserve">Il faut </w:t>
+      </w:r>
+      <w:r>
+        <w:rPr>
+          <w:lang w:val="fr-CA"/>
+        </w:rPr>
+        <w:t>aussi considérer</w:t>
+      </w:r>
+      <w:r>
+        <w:rPr>
+          <w:lang w:val="fr-CA"/>
+        </w:rPr>
+        <w:t xml:space="preserve"> que </w:t>
+      </w:r>
+      <w:r>
+        <w:rPr>
+          <w:lang w:val="fr-CA"/>
+        </w:rPr>
+        <w:t xml:space="preserve">« </w:t>
+      </w:r>
+      <w:r>
+        <w:rPr>
+          <w:lang w:val="fr-CA"/>
+        </w:rPr>
+        <w:t>XO</w:t>
+      </w:r>
+      <w:r>
+        <w:rPr>
+          <w:lang w:val="fr-CA"/>
+        </w:rPr>
+        <w:t xml:space="preserve">X </w:t>
+      </w:r>
+      <w:r>
+        <w:rPr>
+          <w:lang w:val="fr-CA"/>
+        </w:rPr>
+        <w:t>»</w:t>
+      </w:r>
+      <w:r>
+        <w:rPr>
+          <w:lang w:val="fr-CA"/>
+        </w:rPr>
+        <w:t xml:space="preserve"> et « XX</w:t>
+      </w:r>
+      <w:r>
+        <w:rPr>
+          <w:lang w:val="fr-CA"/>
+        </w:rPr>
+        <w:t>O</w:t>
+      </w:r>
+      <w:r>
+        <w:rPr>
+          <w:lang w:val="fr-CA"/>
+        </w:rPr>
+        <w:t xml:space="preserve">X » </w:t>
+      </w:r>
+      <w:r>
+        <w:rPr>
+          <w:lang w:val="fr-CA"/>
+        </w:rPr>
+        <w:t xml:space="preserve">sont aussi des positions possibles pour O. </w:t>
+      </w:r>
+      <w:r>
+        <w:rPr>
+          <w:lang w:val="fr-CA"/>
+        </w:rPr>
+        <w:t>Par exemple, voici les valeurs heuristiques pour ces deux grilles si MAX est jaune.</w:t>
+      </w:r>
+      <w:r>
+        <w:rPr>
+          <w:lang w:val="fr-CA"/>
+        </w:rPr>
+        <w:t xml:space="preserve"> Dans ces exemples, les étoiles </w:t>
+      </w:r>
+      <w:r>
+        <w:rPr>
+          <w:lang w:val="fr-CA"/>
+        </w:rPr>
+        <w:t>représentent</w:t>
+      </w:r>
+      <w:r>
+        <w:rPr>
+          <w:lang w:val="fr-CA"/>
+        </w:rPr>
+        <w:t xml:space="preserve"> les positions pour des connexions possibles de 4 jetons.</w:t>
+      </w:r>
+    </w:p>
+    <w:p>
+      <w:pPr>
+        <w:keepNext/>
+        <w:ind w:left="720" w:firstLine="720"/>
+      </w:pPr>
+      <w:r>
+        <w:rPr>
+          <w:noProof/>
+          <w:lang w:val="fr-CA" w:eastAsia="fr-CA"/>
+        </w:rPr>
+        <w:drawing>
+          <wp:inline distT="0" distB="0" distL="0" distR="0" wp14:anchorId="09DD7EB0" wp14:editId="1151D79E">
+            <wp:extent cx="2038350" cy="2074023"/>
+            <wp:effectExtent l="0" t="0" r="0" b="2540"/>
+            <wp:docPr id="7" name="Image 7" descr="http://www.roadtolarissa.com/wp-content/uploads/2012/09/endgamemistake2.png"/>
+            <wp:cNvGraphicFramePr>
+              <a:graphicFrameLocks xmlns:a="http://schemas.openxmlformats.org/drawingml/2006/main" noChangeAspect="1"/>
+            </wp:cNvGraphicFramePr>
+            <a:graphic xmlns:a="http://schemas.openxmlformats.org/drawingml/2006/main">
+              <a:graphicData uri="http://schemas.openxmlformats.org/drawingml/2006/picture">
+                <pic:pic xmlns:pic="http://schemas.openxmlformats.org/drawingml/2006/picture">
+                  <pic:nvPicPr>
+                    <pic:cNvPr id="0" name="Picture 3" descr="http://www.roadtolarissa.com/wp-content/uploads/2012/09/endgamemistake2.png"/>
+                    <pic:cNvPicPr>
+                      <a:picLocks noChangeAspect="1" noChangeArrowheads="1"/>
+                    </pic:cNvPicPr>
+                  </pic:nvPicPr>
+                  <pic:blipFill>
+                    <a:blip r:embed="rId10" cstate="print">
+                      <a:extLst>
+                        <a:ext uri="{28A0092B-C50C-407E-A947-70E740481C1C}">
+                          <a14:useLocalDpi xmlns:a14="http://schemas.microsoft.com/office/drawing/2010/main" val="0"/>
+                        </a:ext>
+                      </a:extLst>
+                    </a:blip>
+                    <a:srcRect/>
+                    <a:stretch>
+                      <a:fillRect/>
+                    </a:stretch>
+                  </pic:blipFill>
+                  <pic:spPr bwMode="auto">
+                    <a:xfrm>
+                      <a:off x="0" y="0"/>
+                      <a:ext cx="2071593" cy="2107848"/>
+                    </a:xfrm>
+                    <a:prstGeom prst="rect">
+                      <a:avLst/>
+                    </a:prstGeom>
+                    <a:noFill/>
+                    <a:ln>
+                      <a:noFill/>
+                    </a:ln>
+                  </pic:spPr>
+                </pic:pic>
+              </a:graphicData>
+            </a:graphic>
+          </wp:inline>
+        </w:drawing>
+      </w:r>
+      <w:r>
+        <w:rPr>
+          <w:noProof/>
+          <w:lang w:val="fr-CA" w:eastAsia="fr-CA"/>
+        </w:rPr>
+        <w:drawing>
+          <wp:inline distT="0" distB="0" distL="0" distR="0" wp14:anchorId="0BC98C49" wp14:editId="4E1795B9">
+            <wp:extent cx="2090203" cy="2054860"/>
+            <wp:effectExtent l="0" t="0" r="5715" b="2540"/>
+            <wp:docPr id="11" name="Image 11" descr="http://www.roadtolarissa.com/wp-content/uploads/2012/09/yellow3view.png"/>
+            <wp:cNvGraphicFramePr>
+              <a:graphicFrameLocks xmlns:a="http://schemas.openxmlformats.org/drawingml/2006/main" noChangeAspect="1"/>
+            </wp:cNvGraphicFramePr>
+            <a:graphic xmlns:a="http://schemas.openxmlformats.org/drawingml/2006/main">
+              <a:graphicData uri="http://schemas.openxmlformats.org/drawingml/2006/picture">
+                <pic:pic xmlns:pic="http://schemas.openxmlformats.org/drawingml/2006/picture">
+                  <pic:nvPicPr>
+                    <pic:cNvPr id="0" name="Picture 7" descr="http://www.roadtolarissa.com/wp-content/uploads/2012/09/yellow3view.png"/>
+                    <pic:cNvPicPr>
+                      <a:picLocks noChangeAspect="1" noChangeArrowheads="1"/>
+                    </pic:cNvPicPr>
+                  </pic:nvPicPr>
+                  <pic:blipFill>
+                    <a:blip r:embed="rId11" cstate="print">
+                      <a:extLst>
+                        <a:ext uri="{28A0092B-C50C-407E-A947-70E740481C1C}">
+                          <a14:useLocalDpi xmlns:a14="http://schemas.microsoft.com/office/drawing/2010/main" val="0"/>
+                        </a:ext>
+                      </a:extLst>
+                    </a:blip>
+                    <a:srcRect/>
+                    <a:stretch>
+                      <a:fillRect/>
+                    </a:stretch>
+                  </pic:blipFill>
+                  <pic:spPr bwMode="auto">
+                    <a:xfrm rot="10800000" flipV="1">
+                      <a:off x="0" y="0"/>
+                      <a:ext cx="2135916" cy="2099800"/>
+                    </a:xfrm>
+                    <a:prstGeom prst="rect">
+                      <a:avLst/>
+                    </a:prstGeom>
+                    <a:noFill/>
+                    <a:ln>
+                      <a:noFill/>
+                    </a:ln>
+                  </pic:spPr>
+                </pic:pic>
+              </a:graphicData>
+            </a:graphic>
+          </wp:inline>
+        </w:drawing>
+      </w:r>
+    </w:p>
+    <w:p>
+      <w:pPr>
+        <w:pStyle w:val="Lgende"/>
+        <w:ind w:left="720" w:firstLine="720"/>
+        <w:rPr>
+          <w:lang w:val="fr-CA"/>
+        </w:rPr>
+      </w:pPr>
+      <w:r>
+        <w:rPr>
+          <w:lang w:val="fr-CA"/>
+        </w:rPr>
+        <w:t>Valeur heuristique : -</w:t>
+      </w:r>
+      <w:r>
+        <w:rPr>
+          <w:lang w:val="fr-CA"/>
+        </w:rPr>
+        <w:t>23</w:t>
+      </w:r>
+      <w:r>
+        <w:rPr>
+          <w:lang w:val="fr-CA"/>
+        </w:rPr>
+        <w:t xml:space="preserve">                                       Valeur heuristique : </w:t>
+      </w:r>
+      <w:r>
+        <w:rPr>
+          <w:lang w:val="fr-CA"/>
+        </w:rPr>
+        <w:t>29</w:t>
+      </w:r>
+    </w:p>
+    <w:p>
+      <w:pPr>
+        <w:rPr>
+          <w:lang w:val="fr-CA"/>
+        </w:rPr>
+      </w:pPr>
+      <w:r>
+        <w:rPr>
+          <w:lang w:val="fr-CA"/>
+        </w:rPr>
+        <w:tab/>
+        <w:t xml:space="preserve">La deuxième grille serait donc plus préférable si le jaune qui a mis son dernier jeton et si les deux grilles </w:t>
+      </w:r>
+      <w:bookmarkStart w:id="0" w:name="_GoBack"/>
+      <w:r>
+        <w:rPr>
+          <w:lang w:val="fr-CA"/>
+        </w:rPr>
+        <w:t>étaient</w:t>
+      </w:r>
+      <w:bookmarkEnd w:id="0"/>
+      <w:r>
+        <w:rPr>
+          <w:lang w:val="fr-CA"/>
+        </w:rPr>
+        <w:t xml:space="preserve"> à la même profondeur.</w:t>
+      </w:r>
     </w:p>
     <w:p>
       <w:pPr>
@@ -1531,7 +3655,7 @@
         </w:rPr>
         <w:t xml:space="preserve">Wikipédia. [En ligne]. </w:t>
       </w:r>
-      <w:hyperlink r:id="rId14" w:history="1">
+      <w:hyperlink r:id="rId15" w:history="1">
         <w:r>
           <w:rPr>
             <w:rStyle w:val="Lienhypertexte"/>
@@ -1573,7 +3697,7 @@
         </w:rPr>
         <w:t xml:space="preserve"> </w:t>
       </w:r>
-      <w:hyperlink r:id="rId15" w:history="1">
+      <w:hyperlink r:id="rId16" w:history="1">
         <w:r>
           <w:rPr>
             <w:rStyle w:val="Lienhypertexte"/>
@@ -1607,8 +3731,116 @@
         <w:t xml:space="preserve"> février 2016)</w:t>
       </w:r>
     </w:p>
+    <w:p>
+      <w:pPr>
+        <w:rPr>
+          <w:lang w:val="fr-CA"/>
+        </w:rPr>
+      </w:pPr>
+      <w:proofErr w:type="spellStart"/>
+      <w:r>
+        <w:rPr>
+          <w:lang w:val="fr-CA"/>
+        </w:rPr>
+        <w:t>RMarcus</w:t>
+      </w:r>
+      <w:proofErr w:type="spellEnd"/>
+      <w:r>
+        <w:rPr>
+          <w:lang w:val="fr-CA"/>
+        </w:rPr>
+        <w:t xml:space="preserve">. [En ligne]. </w:t>
+      </w:r>
+      <w:hyperlink r:id="rId17" w:history="1">
+        <w:r>
+          <w:rPr>
+            <w:rStyle w:val="Lienhypertexte"/>
+            <w:lang w:val="fr-CA"/>
+          </w:rPr>
+          <w:t>https://rmarcus.info/blog/2014/12/23/connect4.html</w:t>
+        </w:r>
+      </w:hyperlink>
+      <w:r>
+        <w:rPr>
+          <w:lang w:val="fr-CA"/>
+        </w:rPr>
+        <w:t xml:space="preserve"> </w:t>
+      </w:r>
+      <w:r>
+        <w:rPr>
+          <w:lang w:val="fr-CA"/>
+        </w:rPr>
+        <w:t xml:space="preserve">(Page consultée le </w:t>
+      </w:r>
+      <w:r>
+        <w:rPr>
+          <w:lang w:val="fr-CA"/>
+        </w:rPr>
+        <w:t>27</w:t>
+      </w:r>
+      <w:r>
+        <w:rPr>
+          <w:lang w:val="fr-CA"/>
+        </w:rPr>
+        <w:t xml:space="preserve"> février 2016)</w:t>
+      </w:r>
+    </w:p>
+    <w:p>
+      <w:pPr>
+        <w:rPr>
+          <w:lang w:val="fr-CA"/>
+        </w:rPr>
+      </w:pPr>
+      <w:proofErr w:type="spellStart"/>
+      <w:r>
+        <w:rPr>
+          <w:lang w:val="fr-CA"/>
+        </w:rPr>
+        <w:t>Wikipedia</w:t>
+      </w:r>
+      <w:proofErr w:type="spellEnd"/>
+      <w:r>
+        <w:rPr>
+          <w:lang w:val="fr-CA"/>
+        </w:rPr>
+        <w:t xml:space="preserve">. [En ligne]. </w:t>
+      </w:r>
+      <w:hyperlink r:id="rId18" w:history="1">
+        <w:r>
+          <w:rPr>
+            <w:rStyle w:val="Lienhypertexte"/>
+            <w:lang w:val="fr-CA"/>
+          </w:rPr>
+          <w:t>https://en.wikipedia.org/wiki/Minimax</w:t>
+        </w:r>
+      </w:hyperlink>
+      <w:r>
+        <w:rPr>
+          <w:lang w:val="fr-CA"/>
+        </w:rPr>
+        <w:t xml:space="preserve"> </w:t>
+      </w:r>
+      <w:r>
+        <w:rPr>
+          <w:lang w:val="fr-CA"/>
+        </w:rPr>
+        <w:t xml:space="preserve">(Page consultée le </w:t>
+      </w:r>
+      <w:r>
+        <w:rPr>
+          <w:lang w:val="fr-CA"/>
+        </w:rPr>
+        <w:t>27</w:t>
+      </w:r>
+      <w:r>
+        <w:rPr>
+          <w:lang w:val="fr-CA"/>
+        </w:rPr>
+        <w:t xml:space="preserve"> février 2016)</w:t>
+      </w:r>
+    </w:p>
     <w:sectPr>
-      <w:footerReference w:type="default" r:id="rId16"/>
+      <w:footerReference w:type="default" r:id="rId19"/>
       <w:pgSz w:w="12240" w:h="15840"/>
       <w:pgMar w:top="1440" w:right="1440" w:bottom="1440" w:left="1440" w:header="720" w:footer="720" w:gutter="0"/>
       <w:pgNumType w:start="0"/>
@@ -1679,7 +3911,7 @@
           <w:rPr>
             <w:noProof/>
           </w:rPr>
-          <w:t>2</w:t>
+          <w:t>5</w:t>
         </w:r>
         <w:r>
           <w:rPr>
@@ -1931,6 +4163,75 @@
       </w:r>
     </w:p>
   </w:footnote>
+  <w:footnote w:id="4">
+    <w:p>
+      <w:pPr>
+        <w:pStyle w:val="Notedebasdepage"/>
+        <w:rPr>
+          <w:lang w:val="fr-CA"/>
+        </w:rPr>
+      </w:pPr>
+      <w:r>
+        <w:rPr>
+          <w:rStyle w:val="Appelnotedebasdep"/>
+        </w:rPr>
+        <w:footnoteRef/>
+      </w:r>
+      <w:r>
+        <w:rPr>
+          <w:lang w:val="fr-CA"/>
+        </w:rPr>
+        <w:t xml:space="preserve"> </w:t>
+      </w:r>
+      <w:proofErr w:type="spellStart"/>
+      <w:r>
+        <w:rPr>
+          <w:lang w:val="fr-CA"/>
+        </w:rPr>
+        <w:t>Wikipedia</w:t>
+      </w:r>
+      <w:proofErr w:type="spellEnd"/>
+      <w:r>
+        <w:rPr>
+          <w:lang w:val="fr-CA"/>
+        </w:rPr>
+        <w:t xml:space="preserve">. [En ligne]. </w:t>
+      </w:r>
+      <w:hyperlink r:id="rId4" w:history="1">
+        <w:r>
+          <w:rPr>
+            <w:rStyle w:val="Lienhypertexte"/>
+            <w:lang w:val="fr-CA"/>
+          </w:rPr>
+          <w:t>https://en.wikipedia.org/wiki/Minimax</w:t>
+        </w:r>
+      </w:hyperlink>
+      <w:r>
+        <w:rPr>
+          <w:lang w:val="fr-CA"/>
+        </w:rPr>
+        <w:t xml:space="preserve"> </w:t>
+      </w:r>
+      <w:r>
+        <w:rPr>
+          <w:lang w:val="fr-CA"/>
+        </w:rPr>
+        <w:t xml:space="preserve">(Page consultée le </w:t>
+      </w:r>
+      <w:r>
+        <w:rPr>
+          <w:lang w:val="fr-CA"/>
+        </w:rPr>
+        <w:t>27</w:t>
+      </w:r>
+      <w:r>
+        <w:rPr>
+          <w:lang w:val="fr-CA"/>
+        </w:rPr>
+        <w:t xml:space="preserve"> février 2016)</w:t>
+      </w:r>
+    </w:p>
+  </w:footnote>
 </w:footnotes>
 </file>
 
@@ -2022,8 +4323,124 @@
       </w:pPr>
     </w:lvl>
   </w:abstractNum>
+  <w:abstractNum w:abstractNumId="1" w15:restartNumberingAfterBreak="0">
+    <w:nsid w:val="6EBE425A"/>
+    <w:multiLevelType w:val="hybridMultilevel"/>
+    <w:tmpl w:val="5BC0526E"/>
+    <w:lvl w:ilvl="0" w:tplc="0C0C0001">
+      <w:start w:val="1"/>
+      <w:numFmt w:val="bullet"/>
+      <w:lvlText w:val=""/>
+      <w:lvlJc w:val="left"/>
+      <w:pPr>
+        <w:ind w:left="1440" w:hanging="360"/>
+      </w:pPr>
+      <w:rPr>
+        <w:rFonts w:ascii="Symbol" w:hAnsi="Symbol" w:hint="default"/>
+      </w:rPr>
+    </w:lvl>
+    <w:lvl w:ilvl="1" w:tplc="0C0C0003" w:tentative="1">
+      <w:start w:val="1"/>
+      <w:numFmt w:val="bullet"/>
+      <w:lvlText w:val="o"/>
+      <w:lvlJc w:val="left"/>
+      <w:pPr>
+        <w:ind w:left="2160" w:hanging="360"/>
+      </w:pPr>
+      <w:rPr>
+        <w:rFonts w:ascii="Courier New" w:hAnsi="Courier New" w:cs="Courier New" w:hint="default"/>
+      </w:rPr>
+    </w:lvl>
+    <w:lvl w:ilvl="2" w:tplc="0C0C0005" w:tentative="1">
+      <w:start w:val="1"/>
+      <w:numFmt w:val="bullet"/>
+      <w:lvlText w:val=""/>
+      <w:lvlJc w:val="left"/>
+      <w:pPr>
+        <w:ind w:left="2880" w:hanging="360"/>
+      </w:pPr>
+      <w:rPr>
+        <w:rFonts w:ascii="Wingdings" w:hAnsi="Wingdings" w:hint="default"/>
+      </w:rPr>
+    </w:lvl>
+    <w:lvl w:ilvl="3" w:tplc="0C0C0001" w:tentative="1">
+      <w:start w:val="1"/>
+      <w:numFmt w:val="bullet"/>
+      <w:lvlText w:val=""/>
+      <w:lvlJc w:val="left"/>
+      <w:pPr>
+        <w:ind w:left="3600" w:hanging="360"/>
+      </w:pPr>
+      <w:rPr>
+        <w:rFonts w:ascii="Symbol" w:hAnsi="Symbol" w:hint="default"/>
+      </w:rPr>
+    </w:lvl>
+    <w:lvl w:ilvl="4" w:tplc="0C0C0003" w:tentative="1">
+      <w:start w:val="1"/>
+      <w:numFmt w:val="bullet"/>
+      <w:lvlText w:val="o"/>
+      <w:lvlJc w:val="left"/>
+      <w:pPr>
+        <w:ind w:left="4320" w:hanging="360"/>
+      </w:pPr>
+      <w:rPr>
+        <w:rFonts w:ascii="Courier New" w:hAnsi="Courier New" w:cs="Courier New" w:hint="default"/>
+      </w:rPr>
+    </w:lvl>
+    <w:lvl w:ilvl="5" w:tplc="0C0C0005" w:tentative="1">
+      <w:start w:val="1"/>
+      <w:numFmt w:val="bullet"/>
+      <w:lvlText w:val=""/>
+      <w:lvlJc w:val="left"/>
+      <w:pPr>
+        <w:ind w:left="5040" w:hanging="360"/>
+      </w:pPr>
+      <w:rPr>
+        <w:rFonts w:ascii="Wingdings" w:hAnsi="Wingdings" w:hint="default"/>
+      </w:rPr>
+    </w:lvl>
+    <w:lvl w:ilvl="6" w:tplc="0C0C0001" w:tentative="1">
+      <w:start w:val="1"/>
+      <w:numFmt w:val="bullet"/>
+      <w:lvlText w:val=""/>
+      <w:lvlJc w:val="left"/>
+      <w:pPr>
+        <w:ind w:left="5760" w:hanging="360"/>
+      </w:pPr>
+      <w:rPr>
+        <w:rFonts w:ascii="Symbol" w:hAnsi="Symbol" w:hint="default"/>
+      </w:rPr>
+    </w:lvl>
+    <w:lvl w:ilvl="7" w:tplc="0C0C0003" w:tentative="1">
+      <w:start w:val="1"/>
+      <w:numFmt w:val="bullet"/>
+      <w:lvlText w:val="o"/>
+      <w:lvlJc w:val="left"/>
+      <w:pPr>
+        <w:ind w:left="6480" w:hanging="360"/>
+      </w:pPr>
+      <w:rPr>
+        <w:rFonts w:ascii="Courier New" w:hAnsi="Courier New" w:cs="Courier New" w:hint="default"/>
+      </w:rPr>
+    </w:lvl>
+    <w:lvl w:ilvl="8" w:tplc="0C0C0005" w:tentative="1">
+      <w:start w:val="1"/>
+      <w:numFmt w:val="bullet"/>
+      <w:lvlText w:val=""/>
+      <w:lvlJc w:val="left"/>
+      <w:pPr>
+        <w:ind w:left="7200" w:hanging="360"/>
+      </w:pPr>
+      <w:rPr>
+        <w:rFonts w:ascii="Wingdings" w:hAnsi="Wingdings" w:hint="default"/>
+      </w:rPr>
+    </w:lvl>
+  </w:abstractNum>
   <w:num w:numId="1">
     <w:abstractNumId w:val="0"/>
+  </w:num>
+  <w:num w:numId="2">
+    <w:abstractNumId w:val="1"/>
   </w:num>
 </w:numbering>
 </file>
@@ -2659,6 +5076,56 @@
       <w:szCs w:val="18"/>
     </w:rPr>
   </w:style>
+  <w:style w:type="paragraph" w:styleId="PrformatHTML">
+    <w:name w:val="HTML Preformatted"/>
+    <w:basedOn w:val="Normal"/>
+    <w:link w:val="PrformatHTMLCar"/>
+    <w:uiPriority w:val="99"/>
+    <w:semiHidden/>
+    <w:unhideWhenUsed/>
+    <w:rsid w:val="00741EFF"/>
+    <w:pPr>
+      <w:tabs>
+        <w:tab w:val="left" w:pos="916"/>
+        <w:tab w:val="left" w:pos="1832"/>
+        <w:tab w:val="left" w:pos="2748"/>
+        <w:tab w:val="left" w:pos="3664"/>
+        <w:tab w:val="left" w:pos="4580"/>
+        <w:tab w:val="left" w:pos="5496"/>
+        <w:tab w:val="left" w:pos="6412"/>
+        <w:tab w:val="left" w:pos="7328"/>
+        <w:tab w:val="left" w:pos="8244"/>
+        <w:tab w:val="left" w:pos="9160"/>
+        <w:tab w:val="left" w:pos="10076"/>
+        <w:tab w:val="left" w:pos="10992"/>
+        <w:tab w:val="left" w:pos="11908"/>
+        <w:tab w:val="left" w:pos="12824"/>
+        <w:tab w:val="left" w:pos="13740"/>
+        <w:tab w:val="left" w:pos="14656"/>
+      </w:tabs>
+      <w:spacing w:after="0" w:line="240" w:lineRule="auto"/>
+    </w:pPr>
+    <w:rPr>
+      <w:rFonts w:ascii="Courier New" w:eastAsia="Times New Roman" w:hAnsi="Courier New" w:cs="Courier New"/>
+      <w:sz w:val="20"/>
+      <w:szCs w:val="20"/>
+      <w:lang w:val="fr-CA" w:eastAsia="fr-CA"/>
+    </w:rPr>
+  </w:style>
+  <w:style w:type="character" w:customStyle="1" w:styleId="PrformatHTMLCar">
+    <w:name w:val="Préformaté HTML Car"/>
+    <w:basedOn w:val="Policepardfaut"/>
+    <w:link w:val="PrformatHTML"/>
+    <w:uiPriority w:val="99"/>
+    <w:semiHidden/>
+    <w:rsid w:val="00741EFF"/>
+    <w:rPr>
+      <w:rFonts w:ascii="Courier New" w:eastAsia="Times New Roman" w:hAnsi="Courier New" w:cs="Courier New"/>
+      <w:sz w:val="20"/>
+      <w:szCs w:val="20"/>
+      <w:lang w:val="fr-CA" w:eastAsia="fr-CA"/>
+    </w:rPr>
+  </w:style>
 </w:styles>
 </file>
 
@@ -2928,7 +5395,7 @@
 </file>
 
 <file path=customXml/itemProps1.xml><?xml version="1.0" encoding="utf-8"?>
-<ds:datastoreItem xmlns:ds="http://schemas.openxmlformats.org/officeDocument/2006/customXml" ds:itemID="{05EFA412-F3FB-4E49-9CCB-B2115F7E1EA5}">
+<ds:datastoreItem xmlns:ds="http://schemas.openxmlformats.org/officeDocument/2006/customXml" ds:itemID="{CFBC40AD-B51F-4130-A08D-6B576A79A9D3}">
   <ds:schemaRefs>
     <ds:schemaRef ds:uri="http://schemas.openxmlformats.org/officeDocument/2006/bibliography"/>
   </ds:schemaRefs>

</xml_diff>